<commit_message>
add segment 9 and 10
</commit_message>
<xml_diff>
--- a/sections/EEGR471_Syllabus_Final.docx
+++ b/sections/EEGR471_Syllabus_Final.docx
@@ -4,12 +4,11 @@
   <w:body>
     <w:p>
       <w:pPr>
-        <w:pStyle w:val="Normal1"/>
-        <w:keepNext w:val="false"/>
-        <w:keepLines w:val="false"/>
-        <w:pageBreakBefore w:val="false"/>
-        <w:widowControl w:val="false"/>
-        <w:pBdr/>
+        <w:pStyle w:val="LOnormal"/>
+        <w:keepNext w:val="false"/>
+        <w:keepLines w:val="false"/>
+        <w:pageBreakBefore w:val="false"/>
+        <w:widowControl w:val="false"/>
         <w:shd w:val="clear" w:fill="auto"/>
         <w:spacing w:lineRule="auto" w:line="240" w:before="0" w:after="0"/>
         <w:ind w:left="3092" w:right="0" w:hanging="0"/>
@@ -76,12 +75,11 @@
     </w:p>
     <w:p>
       <w:pPr>
-        <w:pStyle w:val="Normal1"/>
-        <w:keepNext w:val="false"/>
-        <w:keepLines w:val="false"/>
-        <w:pageBreakBefore w:val="false"/>
-        <w:widowControl w:val="false"/>
-        <w:pBdr/>
+        <w:pStyle w:val="LOnormal"/>
+        <w:keepNext w:val="false"/>
+        <w:keepLines w:val="false"/>
+        <w:pageBreakBefore w:val="false"/>
+        <w:widowControl w:val="false"/>
         <w:shd w:val="clear" w:fill="auto"/>
         <w:spacing w:lineRule="auto" w:line="240" w:before="0" w:after="0"/>
         <w:ind w:left="1323" w:right="0" w:hanging="0"/>
@@ -128,12 +126,11 @@
     </w:p>
     <w:p>
       <w:pPr>
-        <w:pStyle w:val="Normal1"/>
-        <w:keepNext w:val="false"/>
-        <w:keepLines w:val="false"/>
-        <w:pageBreakBefore w:val="false"/>
-        <w:widowControl w:val="false"/>
-        <w:pBdr/>
+        <w:pStyle w:val="LOnormal"/>
+        <w:keepNext w:val="false"/>
+        <w:keepLines w:val="false"/>
+        <w:pageBreakBefore w:val="false"/>
+        <w:widowControl w:val="false"/>
         <w:shd w:val="clear" w:fill="auto"/>
         <w:spacing w:lineRule="auto" w:line="240" w:before="271" w:after="0"/>
         <w:ind w:left="2704" w:right="0" w:hanging="0"/>
@@ -209,12 +206,11 @@
     </w:p>
     <w:p>
       <w:pPr>
-        <w:pStyle w:val="Normal1"/>
-        <w:keepNext w:val="false"/>
-        <w:keepLines w:val="false"/>
-        <w:pageBreakBefore w:val="false"/>
-        <w:widowControl w:val="false"/>
-        <w:pBdr/>
+        <w:pStyle w:val="LOnormal"/>
+        <w:keepNext w:val="false"/>
+        <w:keepLines w:val="false"/>
+        <w:pageBreakBefore w:val="false"/>
+        <w:widowControl w:val="false"/>
         <w:shd w:val="clear" w:fill="auto"/>
         <w:spacing w:lineRule="auto" w:line="240" w:before="0" w:after="0"/>
         <w:ind w:left="4215" w:right="0" w:hanging="0"/>
@@ -297,12 +293,11 @@
     </w:p>
     <w:p>
       <w:pPr>
-        <w:pStyle w:val="Normal1"/>
-        <w:keepNext w:val="false"/>
-        <w:keepLines w:val="false"/>
-        <w:pageBreakBefore w:val="false"/>
-        <w:widowControl w:val="false"/>
-        <w:pBdr/>
+        <w:pStyle w:val="LOnormal"/>
+        <w:keepNext w:val="false"/>
+        <w:keepLines w:val="false"/>
+        <w:pageBreakBefore w:val="false"/>
+        <w:widowControl w:val="false"/>
         <w:shd w:val="clear" w:fill="auto"/>
         <w:spacing w:lineRule="auto" w:line="240" w:before="0" w:after="0"/>
         <w:ind w:left="3600" w:right="0" w:hanging="0"/>
@@ -357,12 +352,11 @@
     </w:p>
     <w:p>
       <w:pPr>
-        <w:pStyle w:val="Normal1"/>
-        <w:keepNext w:val="false"/>
-        <w:keepLines w:val="false"/>
-        <w:pageBreakBefore w:val="false"/>
-        <w:widowControl w:val="false"/>
-        <w:pBdr/>
+        <w:pStyle w:val="LOnormal"/>
+        <w:keepNext w:val="false"/>
+        <w:keepLines w:val="false"/>
+        <w:pageBreakBefore w:val="false"/>
+        <w:widowControl w:val="false"/>
         <w:shd w:val="clear" w:fill="auto"/>
         <w:spacing w:lineRule="auto" w:line="240" w:before="272" w:after="0"/>
         <w:ind w:left="3679" w:right="0" w:hanging="0"/>
@@ -409,12 +403,11 @@
     </w:p>
     <w:p>
       <w:pPr>
-        <w:pStyle w:val="Normal1"/>
-        <w:keepNext w:val="false"/>
-        <w:keepLines w:val="false"/>
-        <w:pageBreakBefore w:val="false"/>
-        <w:widowControl w:val="false"/>
-        <w:pBdr/>
+        <w:pStyle w:val="LOnormal"/>
+        <w:keepNext w:val="false"/>
+        <w:keepLines w:val="false"/>
+        <w:pageBreakBefore w:val="false"/>
+        <w:widowControl w:val="false"/>
         <w:shd w:val="clear" w:fill="auto"/>
         <w:spacing w:lineRule="auto" w:line="240" w:before="0" w:after="0"/>
         <w:ind w:left="120" w:right="0" w:hanging="0"/>
@@ -487,12 +480,11 @@
     </w:p>
     <w:p>
       <w:pPr>
-        <w:pStyle w:val="Normal1"/>
-        <w:keepNext w:val="false"/>
-        <w:keepLines w:val="false"/>
-        <w:pageBreakBefore w:val="false"/>
-        <w:widowControl w:val="false"/>
-        <w:pBdr/>
+        <w:pStyle w:val="LOnormal"/>
+        <w:keepNext w:val="false"/>
+        <w:keepLines w:val="false"/>
+        <w:pageBreakBefore w:val="false"/>
+        <w:widowControl w:val="false"/>
         <w:shd w:val="clear" w:fill="auto"/>
         <w:spacing w:lineRule="auto" w:line="240" w:before="0" w:after="0"/>
         <w:ind w:left="123" w:right="0" w:hanging="0"/>
@@ -554,97 +546,16 @@
           <w:shd w:fill="auto" w:val="clear"/>
           <w:vertAlign w:val="baseline"/>
         </w:rPr>
-        <w:t>M</w:t>
-      </w:r>
-      <w:r>
-        <w:rPr>
-          <w:rFonts w:eastAsia="Times New Roman" w:cs="Times New Roman" w:ascii="Times New Roman" w:hAnsi="Times New Roman"/>
-          <w:b w:val="false"/>
-          <w:i w:val="false"/>
-          <w:caps w:val="false"/>
-          <w:smallCaps w:val="false"/>
-          <w:strike w:val="false"/>
-          <w:dstrike w:val="false"/>
-          <w:color w:val="000000"/>
-          <w:position w:val="0"/>
-          <w:sz w:val="22"/>
-          <w:sz w:val="22"/>
-          <w:szCs w:val="22"/>
-          <w:u w:val="none"/>
-          <w:shd w:fill="auto" w:val="clear"/>
-          <w:vertAlign w:val="baseline"/>
-        </w:rPr>
-        <w:t>cMechen</w:t>
-      </w:r>
-      <w:r>
-        <w:rPr>
-          <w:rFonts w:eastAsia="Times New Roman" w:cs="Times New Roman" w:ascii="Times New Roman" w:hAnsi="Times New Roman"/>
-          <w:b w:val="false"/>
-          <w:i w:val="false"/>
-          <w:caps w:val="false"/>
-          <w:smallCaps w:val="false"/>
-          <w:strike w:val="false"/>
-          <w:dstrike w:val="false"/>
-          <w:color w:val="000000"/>
-          <w:position w:val="0"/>
-          <w:sz w:val="22"/>
-          <w:sz w:val="22"/>
-          <w:szCs w:val="22"/>
-          <w:u w:val="none"/>
-          <w:shd w:fill="auto" w:val="clear"/>
-          <w:vertAlign w:val="baseline"/>
-        </w:rPr>
-        <w:t xml:space="preserve">, RM </w:t>
-      </w:r>
-      <w:r>
-        <w:rPr>
-          <w:rFonts w:eastAsia="Times New Roman" w:cs="Times New Roman" w:ascii="Times New Roman" w:hAnsi="Times New Roman"/>
-          <w:b w:val="false"/>
-          <w:i w:val="false"/>
-          <w:caps w:val="false"/>
-          <w:smallCaps w:val="false"/>
-          <w:strike w:val="false"/>
-          <w:dstrike w:val="false"/>
-          <w:color w:val="000000"/>
-          <w:position w:val="0"/>
-          <w:sz w:val="22"/>
-          <w:sz w:val="22"/>
-          <w:szCs w:val="22"/>
-          <w:u w:val="none"/>
-          <w:shd w:fill="auto" w:val="clear"/>
-          <w:vertAlign w:val="baseline"/>
-        </w:rPr>
-        <w:t>409</w:t>
-      </w:r>
-      <w:r>
-        <w:rPr>
-          <w:rFonts w:eastAsia="Times New Roman" w:cs="Times New Roman" w:ascii="Times New Roman" w:hAnsi="Times New Roman"/>
-          <w:b w:val="false"/>
-          <w:i w:val="false"/>
-          <w:caps w:val="false"/>
-          <w:smallCaps w:val="false"/>
-          <w:strike w:val="false"/>
-          <w:dstrike w:val="false"/>
-          <w:color w:val="000000"/>
-          <w:position w:val="0"/>
-          <w:sz w:val="22"/>
-          <w:sz w:val="22"/>
-          <w:szCs w:val="22"/>
-          <w:u w:val="none"/>
-          <w:shd w:fill="auto" w:val="clear"/>
-          <w:vertAlign w:val="baseline"/>
-        </w:rPr>
-        <w:t xml:space="preserve"> </w:t>
-      </w:r>
-    </w:p>
-    <w:p>
-      <w:pPr>
-        <w:pStyle w:val="Normal1"/>
-        <w:keepNext w:val="false"/>
-        <w:keepLines w:val="false"/>
-        <w:pageBreakBefore w:val="false"/>
-        <w:widowControl w:val="false"/>
-        <w:pBdr/>
+        <w:t xml:space="preserve">McMechen, RM 409 </w:t>
+      </w:r>
+    </w:p>
+    <w:p>
+      <w:pPr>
+        <w:pStyle w:val="LOnormal"/>
+        <w:keepNext w:val="false"/>
+        <w:keepLines w:val="false"/>
+        <w:pageBreakBefore w:val="false"/>
+        <w:widowControl w:val="false"/>
         <w:shd w:val="clear" w:fill="auto"/>
         <w:spacing w:lineRule="auto" w:line="240" w:before="0" w:after="0"/>
         <w:ind w:left="122" w:right="0" w:hanging="0"/>
@@ -691,12 +602,11 @@
     </w:p>
     <w:p>
       <w:pPr>
-        <w:pStyle w:val="Normal1"/>
-        <w:keepNext w:val="false"/>
-        <w:keepLines w:val="false"/>
-        <w:pageBreakBefore w:val="false"/>
-        <w:widowControl w:val="false"/>
-        <w:pBdr/>
+        <w:pStyle w:val="LOnormal"/>
+        <w:keepNext w:val="false"/>
+        <w:keepLines w:val="false"/>
+        <w:pageBreakBefore w:val="false"/>
+        <w:widowControl w:val="false"/>
         <w:shd w:val="clear" w:fill="auto"/>
         <w:spacing w:lineRule="auto" w:line="240" w:before="0" w:after="0"/>
         <w:ind w:left="119" w:right="0" w:hanging="0"/>
@@ -791,12 +701,11 @@
     </w:p>
     <w:p>
       <w:pPr>
-        <w:pStyle w:val="Normal1"/>
-        <w:keepNext w:val="false"/>
-        <w:keepLines w:val="false"/>
-        <w:pageBreakBefore w:val="false"/>
-        <w:widowControl w:val="false"/>
-        <w:pBdr/>
+        <w:pStyle w:val="LOnormal"/>
+        <w:keepNext w:val="false"/>
+        <w:keepLines w:val="false"/>
+        <w:pageBreakBefore w:val="false"/>
+        <w:widowControl w:val="false"/>
         <w:shd w:val="clear" w:fill="auto"/>
         <w:spacing w:lineRule="auto" w:line="240" w:before="0" w:after="0"/>
         <w:ind w:left="123" w:right="0" w:hanging="0"/>
@@ -843,12 +752,11 @@
     </w:p>
     <w:p>
       <w:pPr>
-        <w:pStyle w:val="Normal1"/>
-        <w:keepNext w:val="false"/>
-        <w:keepLines w:val="false"/>
-        <w:pageBreakBefore w:val="false"/>
-        <w:widowControl w:val="false"/>
-        <w:pBdr/>
+        <w:pStyle w:val="LOnormal"/>
+        <w:keepNext w:val="false"/>
+        <w:keepLines w:val="false"/>
+        <w:pageBreakBefore w:val="false"/>
+        <w:widowControl w:val="false"/>
         <w:shd w:val="clear" w:fill="auto"/>
         <w:spacing w:lineRule="auto" w:line="240" w:before="271" w:after="0"/>
         <w:ind w:left="122" w:right="0" w:hanging="0"/>
@@ -915,14 +823,13 @@
     </w:p>
     <w:p>
       <w:pPr>
-        <w:pStyle w:val="Normal1"/>
-        <w:keepNext w:val="false"/>
-        <w:keepLines w:val="false"/>
-        <w:pageBreakBefore w:val="false"/>
-        <w:widowControl w:val="false"/>
-        <w:pBdr/>
-        <w:shd w:val="clear" w:fill="auto"/>
-        <w:spacing w:lineRule="auto" w:line="230" w:before="123" w:after="0"/>
+        <w:pStyle w:val="LOnormal"/>
+        <w:keepNext w:val="false"/>
+        <w:keepLines w:val="false"/>
+        <w:pageBreakBefore w:val="false"/>
+        <w:widowControl w:val="false"/>
+        <w:shd w:val="clear" w:fill="auto"/>
+        <w:spacing w:lineRule="auto" w:line="228" w:before="123" w:after="0"/>
         <w:ind w:left="123" w:right="1629" w:firstLine="7"/>
         <w:jc w:val="left"/>
         <w:rPr>
@@ -938,14 +845,13 @@
     </w:p>
     <w:p>
       <w:pPr>
-        <w:pStyle w:val="Normal1"/>
-        <w:keepNext w:val="false"/>
-        <w:keepLines w:val="false"/>
-        <w:pageBreakBefore w:val="false"/>
-        <w:widowControl w:val="false"/>
-        <w:pBdr/>
-        <w:shd w:val="clear" w:fill="auto"/>
-        <w:spacing w:lineRule="auto" w:line="230" w:before="123" w:after="0"/>
+        <w:pStyle w:val="LOnormal"/>
+        <w:keepNext w:val="false"/>
+        <w:keepLines w:val="false"/>
+        <w:pageBreakBefore w:val="false"/>
+        <w:widowControl w:val="false"/>
+        <w:shd w:val="clear" w:fill="auto"/>
+        <w:spacing w:lineRule="auto" w:line="228" w:before="123" w:after="0"/>
         <w:ind w:left="123" w:right="1629" w:firstLine="7"/>
         <w:jc w:val="left"/>
         <w:rPr>
@@ -961,14 +867,13 @@
     </w:p>
     <w:p>
       <w:pPr>
-        <w:pStyle w:val="Normal1"/>
-        <w:keepNext w:val="false"/>
-        <w:keepLines w:val="false"/>
-        <w:pageBreakBefore w:val="false"/>
-        <w:widowControl w:val="false"/>
-        <w:pBdr/>
-        <w:shd w:val="clear" w:fill="auto"/>
-        <w:spacing w:lineRule="auto" w:line="230" w:before="123" w:after="0"/>
+        <w:pStyle w:val="LOnormal"/>
+        <w:keepNext w:val="false"/>
+        <w:keepLines w:val="false"/>
+        <w:pageBreakBefore w:val="false"/>
+        <w:widowControl w:val="false"/>
+        <w:shd w:val="clear" w:fill="auto"/>
+        <w:spacing w:lineRule="auto" w:line="228" w:before="123" w:after="0"/>
         <w:ind w:left="123" w:right="1629" w:firstLine="7"/>
         <w:jc w:val="left"/>
         <w:rPr>
@@ -1039,12 +944,11 @@
     </w:p>
     <w:p>
       <w:pPr>
-        <w:pStyle w:val="Normal1"/>
-        <w:keepNext w:val="false"/>
-        <w:keepLines w:val="false"/>
-        <w:pageBreakBefore w:val="false"/>
-        <w:widowControl w:val="false"/>
-        <w:pBdr/>
+        <w:pStyle w:val="LOnormal"/>
+        <w:keepNext w:val="false"/>
+        <w:keepLines w:val="false"/>
+        <w:pageBreakBefore w:val="false"/>
+        <w:widowControl w:val="false"/>
         <w:shd w:val="clear" w:fill="auto"/>
         <w:spacing w:lineRule="auto" w:line="240" w:before="271" w:after="0"/>
         <w:ind w:left="126" w:right="0" w:hanging="0"/>
@@ -1111,12 +1015,11 @@
     </w:p>
     <w:p>
       <w:pPr>
-        <w:pStyle w:val="Normal1"/>
-        <w:keepNext w:val="false"/>
-        <w:keepLines w:val="false"/>
-        <w:pageBreakBefore w:val="false"/>
-        <w:widowControl w:val="false"/>
-        <w:pBdr/>
+        <w:pStyle w:val="LOnormal"/>
+        <w:keepNext w:val="false"/>
+        <w:keepLines w:val="false"/>
+        <w:pageBreakBefore w:val="false"/>
+        <w:widowControl w:val="false"/>
         <w:shd w:val="clear" w:fill="auto"/>
         <w:spacing w:lineRule="auto" w:line="228" w:before="119" w:after="0"/>
         <w:ind w:left="118" w:right="1115" w:firstLine="1"/>
@@ -1215,12 +1118,11 @@
     </w:p>
     <w:p>
       <w:pPr>
-        <w:pStyle w:val="Normal1"/>
-        <w:keepNext w:val="false"/>
-        <w:keepLines w:val="false"/>
-        <w:pageBreakBefore w:val="false"/>
-        <w:widowControl w:val="false"/>
-        <w:pBdr/>
+        <w:pStyle w:val="LOnormal"/>
+        <w:keepNext w:val="false"/>
+        <w:keepLines w:val="false"/>
+        <w:pageBreakBefore w:val="false"/>
+        <w:widowControl w:val="false"/>
         <w:shd w:val="clear" w:fill="auto"/>
         <w:spacing w:lineRule="auto" w:line="228" w:before="119" w:after="0"/>
         <w:ind w:left="118" w:right="1115" w:firstLine="1"/>
@@ -1259,19 +1161,17 @@
           <w:sz w:val="22"/>
           <w:szCs w:val="22"/>
           <w:u w:val="none"/>
-          <w:shd w:fill="auto" w:val="clear"/>
-          <w:vertAlign w:val="baseline"/>
-        </w:rPr>
-      </w:r>
-    </w:p>
-    <w:p>
-      <w:pPr>
-        <w:pStyle w:val="Normal1"/>
-        <w:keepNext w:val="false"/>
-        <w:keepLines w:val="false"/>
-        <w:pageBreakBefore w:val="false"/>
-        <w:widowControl w:val="false"/>
-        <w:pBdr/>
+          <w:vertAlign w:val="baseline"/>
+        </w:rPr>
+      </w:r>
+    </w:p>
+    <w:p>
+      <w:pPr>
+        <w:pStyle w:val="LOnormal"/>
+        <w:keepNext w:val="false"/>
+        <w:keepLines w:val="false"/>
+        <w:pageBreakBefore w:val="false"/>
+        <w:widowControl w:val="false"/>
         <w:shd w:val="clear" w:fill="auto"/>
         <w:spacing w:lineRule="auto" w:line="240" w:before="4" w:after="0"/>
         <w:ind w:left="119" w:right="0" w:hanging="0"/>
@@ -1331,12 +1231,11 @@
     </w:p>
     <w:p>
       <w:pPr>
-        <w:pStyle w:val="Normal1"/>
-        <w:keepNext w:val="false"/>
-        <w:keepLines w:val="false"/>
-        <w:pageBreakBefore w:val="false"/>
-        <w:widowControl w:val="false"/>
-        <w:pBdr/>
+        <w:pStyle w:val="LOnormal"/>
+        <w:keepNext w:val="false"/>
+        <w:keepLines w:val="false"/>
+        <w:pageBreakBefore w:val="false"/>
+        <w:widowControl w:val="false"/>
         <w:shd w:val="clear" w:fill="auto"/>
         <w:spacing w:lineRule="auto" w:line="240" w:before="379" w:after="0"/>
         <w:ind w:left="126" w:right="0" w:hanging="0"/>
@@ -1403,12 +1302,11 @@
     </w:p>
     <w:p>
       <w:pPr>
-        <w:pStyle w:val="Normal1"/>
-        <w:keepNext w:val="false"/>
-        <w:keepLines w:val="false"/>
-        <w:pageBreakBefore w:val="false"/>
-        <w:widowControl w:val="false"/>
-        <w:pBdr/>
+        <w:pStyle w:val="LOnormal"/>
+        <w:keepNext w:val="false"/>
+        <w:keepLines w:val="false"/>
+        <w:pageBreakBefore w:val="false"/>
+        <w:widowControl w:val="false"/>
         <w:shd w:val="clear" w:fill="auto"/>
         <w:spacing w:lineRule="auto" w:line="228" w:before="119" w:after="0"/>
         <w:ind w:left="118" w:right="1110" w:hanging="0"/>
@@ -1585,12 +1483,11 @@
     </w:p>
     <w:p>
       <w:pPr>
-        <w:pStyle w:val="Normal1"/>
-        <w:keepNext w:val="false"/>
-        <w:keepLines w:val="false"/>
-        <w:pageBreakBefore w:val="false"/>
-        <w:widowControl w:val="false"/>
-        <w:pBdr/>
+        <w:pStyle w:val="LOnormal"/>
+        <w:keepNext w:val="false"/>
+        <w:keepLines w:val="false"/>
+        <w:pageBreakBefore w:val="false"/>
+        <w:widowControl w:val="false"/>
         <w:shd w:val="clear" w:fill="auto"/>
         <w:spacing w:lineRule="auto" w:line="228" w:before="279" w:after="0"/>
         <w:ind w:left="117" w:right="1124" w:firstLine="3"/>
@@ -1715,12 +1612,11 @@
     </w:p>
     <w:p>
       <w:pPr>
-        <w:pStyle w:val="Normal1"/>
-        <w:keepNext w:val="false"/>
-        <w:keepLines w:val="false"/>
-        <w:pageBreakBefore w:val="false"/>
-        <w:widowControl w:val="false"/>
-        <w:pBdr/>
+        <w:pStyle w:val="LOnormal"/>
+        <w:keepNext w:val="false"/>
+        <w:keepLines w:val="false"/>
+        <w:pageBreakBefore w:val="false"/>
+        <w:widowControl w:val="false"/>
         <w:shd w:val="clear" w:fill="auto"/>
         <w:spacing w:lineRule="auto" w:line="240" w:before="384" w:after="0"/>
         <w:ind w:left="126" w:right="0" w:hanging="0"/>
@@ -1787,12 +1683,11 @@
     </w:p>
     <w:p>
       <w:pPr>
-        <w:pStyle w:val="Normal1"/>
-        <w:keepNext w:val="false"/>
-        <w:keepLines w:val="false"/>
-        <w:pageBreakBefore w:val="false"/>
-        <w:widowControl w:val="false"/>
-        <w:pBdr/>
+        <w:pStyle w:val="LOnormal"/>
+        <w:keepNext w:val="false"/>
+        <w:keepLines w:val="false"/>
+        <w:pageBreakBefore w:val="false"/>
+        <w:widowControl w:val="false"/>
         <w:shd w:val="clear" w:fill="auto"/>
         <w:spacing w:lineRule="auto" w:line="228" w:before="123" w:after="0"/>
         <w:ind w:left="118" w:right="1111" w:hanging="0"/>
@@ -1830,12 +1725,11 @@
     </w:p>
     <w:p>
       <w:pPr>
-        <w:pStyle w:val="Normal1"/>
-        <w:keepNext w:val="false"/>
-        <w:keepLines w:val="false"/>
-        <w:pageBreakBefore w:val="false"/>
-        <w:widowControl w:val="false"/>
-        <w:pBdr/>
+        <w:pStyle w:val="LOnormal"/>
+        <w:keepNext w:val="false"/>
+        <w:keepLines w:val="false"/>
+        <w:pageBreakBefore w:val="false"/>
+        <w:widowControl w:val="false"/>
         <w:shd w:val="clear" w:fill="auto"/>
         <w:spacing w:lineRule="auto" w:line="228" w:before="123" w:after="0"/>
         <w:ind w:left="118" w:right="1111" w:hanging="0"/>
@@ -1853,7 +1747,7 @@
     </w:p>
     <w:p>
       <w:pPr>
-        <w:pStyle w:val="Normal1"/>
+        <w:pStyle w:val="LOnormal"/>
         <w:widowControl w:val="false"/>
         <w:spacing w:lineRule="auto" w:line="240" w:before="9" w:after="0"/>
         <w:ind w:left="126" w:hanging="0"/>
@@ -1877,12 +1771,11 @@
     </w:p>
     <w:p>
       <w:pPr>
-        <w:pStyle w:val="Normal1"/>
-        <w:keepNext w:val="false"/>
-        <w:keepLines w:val="false"/>
-        <w:pageBreakBefore w:val="false"/>
-        <w:widowControl w:val="false"/>
-        <w:pBdr/>
+        <w:pStyle w:val="LOnormal"/>
+        <w:keepNext w:val="false"/>
+        <w:keepLines w:val="false"/>
+        <w:pageBreakBefore w:val="false"/>
+        <w:widowControl w:val="false"/>
         <w:shd w:val="clear" w:fill="auto"/>
         <w:spacing w:lineRule="auto" w:line="240" w:before="9" w:after="0"/>
         <w:ind w:left="126" w:right="0" w:hanging="0"/>
@@ -2028,12 +1921,11 @@
     </w:p>
     <w:p>
       <w:pPr>
-        <w:pStyle w:val="Normal1"/>
-        <w:keepNext w:val="false"/>
-        <w:keepLines w:val="false"/>
-        <w:pageBreakBefore w:val="false"/>
-        <w:widowControl w:val="false"/>
-        <w:pBdr/>
+        <w:pStyle w:val="LOnormal"/>
+        <w:keepNext w:val="false"/>
+        <w:keepLines w:val="false"/>
+        <w:pageBreakBefore w:val="false"/>
+        <w:widowControl w:val="false"/>
         <w:shd w:val="clear" w:fill="auto"/>
         <w:spacing w:lineRule="auto" w:line="240" w:before="9" w:after="0"/>
         <w:ind w:left="90" w:right="0" w:hanging="0"/>
@@ -2078,12 +1970,11 @@
     </w:p>
     <w:p>
       <w:pPr>
-        <w:pStyle w:val="Normal1"/>
-        <w:keepNext w:val="false"/>
-        <w:keepLines w:val="false"/>
-        <w:pageBreakBefore w:val="false"/>
-        <w:widowControl w:val="false"/>
-        <w:pBdr/>
+        <w:pStyle w:val="LOnormal"/>
+        <w:keepNext w:val="false"/>
+        <w:keepLines w:val="false"/>
+        <w:pageBreakBefore w:val="false"/>
+        <w:widowControl w:val="false"/>
         <w:shd w:val="clear" w:fill="auto"/>
         <w:spacing w:lineRule="auto" w:line="228" w:before="0" w:after="0"/>
         <w:ind w:left="118" w:right="1122" w:hanging="0"/>
@@ -2101,7 +1992,7 @@
     </w:p>
     <w:p>
       <w:pPr>
-        <w:pStyle w:val="Normal1"/>
+        <w:pStyle w:val="LOnormal"/>
         <w:widowControl w:val="false"/>
         <w:spacing w:lineRule="auto" w:line="240" w:before="0" w:after="0"/>
         <w:ind w:left="90" w:hanging="15"/>
@@ -2141,7 +2032,7 @@
     </w:p>
     <w:p>
       <w:pPr>
-        <w:pStyle w:val="Normal1"/>
+        <w:pStyle w:val="LOnormal"/>
         <w:widowControl w:val="false"/>
         <w:spacing w:lineRule="auto" w:line="240" w:before="0" w:after="0"/>
         <w:ind w:left="0" w:hanging="0"/>
@@ -2181,12 +2072,11 @@
     </w:p>
     <w:p>
       <w:pPr>
-        <w:pStyle w:val="Normal1"/>
-        <w:keepNext w:val="false"/>
-        <w:keepLines w:val="false"/>
-        <w:pageBreakBefore w:val="false"/>
-        <w:widowControl w:val="false"/>
-        <w:pBdr/>
+        <w:pStyle w:val="LOnormal"/>
+        <w:keepNext w:val="false"/>
+        <w:keepLines w:val="false"/>
+        <w:pageBreakBefore w:val="false"/>
+        <w:widowControl w:val="false"/>
         <w:shd w:val="clear" w:fill="auto"/>
         <w:spacing w:lineRule="auto" w:line="240" w:before="271" w:after="0"/>
         <w:ind w:left="119" w:right="0" w:hanging="0"/>
@@ -2268,11 +2158,10 @@
           </w:tcPr>
           <w:p>
             <w:pPr>
-              <w:pStyle w:val="Normal1"/>
+              <w:pStyle w:val="LOnormal"/>
               <w:keepNext w:val="false"/>
               <w:keepLines w:val="false"/>
               <w:widowControl w:val="false"/>
-              <w:pBdr/>
               <w:shd w:val="clear" w:fill="auto"/>
               <w:spacing w:lineRule="auto" w:line="240" w:before="0" w:after="0"/>
               <w:ind w:left="138" w:right="0" w:hanging="0"/>
@@ -2337,11 +2226,10 @@
           </w:tcPr>
           <w:p>
             <w:pPr>
-              <w:pStyle w:val="Normal1"/>
+              <w:pStyle w:val="LOnormal"/>
               <w:keepNext w:val="false"/>
               <w:keepLines w:val="false"/>
               <w:widowControl w:val="false"/>
-              <w:pBdr/>
               <w:shd w:val="clear" w:fill="auto"/>
               <w:spacing w:lineRule="auto" w:line="240" w:before="0" w:after="0"/>
               <w:ind w:left="0" w:right="0" w:hanging="0"/>
@@ -2400,11 +2288,10 @@
           </w:tcPr>
           <w:p>
             <w:pPr>
-              <w:pStyle w:val="Normal1"/>
+              <w:pStyle w:val="LOnormal"/>
               <w:keepNext w:val="false"/>
               <w:keepLines w:val="false"/>
               <w:widowControl w:val="false"/>
-              <w:pBdr/>
               <w:shd w:val="clear" w:fill="auto"/>
               <w:spacing w:lineRule="auto" w:line="240" w:before="0" w:after="0"/>
               <w:ind w:left="0" w:right="0" w:hanging="0"/>
@@ -2463,11 +2350,10 @@
           </w:tcPr>
           <w:p>
             <w:pPr>
-              <w:pStyle w:val="Normal1"/>
+              <w:pStyle w:val="LOnormal"/>
               <w:keepNext w:val="false"/>
               <w:keepLines w:val="false"/>
               <w:widowControl w:val="false"/>
-              <w:pBdr/>
               <w:shd w:val="clear" w:fill="auto"/>
               <w:spacing w:lineRule="auto" w:line="240" w:before="0" w:after="0"/>
               <w:ind w:left="126" w:right="0" w:hanging="0"/>
@@ -2531,11 +2417,10 @@
           </w:tcPr>
           <w:p>
             <w:pPr>
-              <w:pStyle w:val="Normal1"/>
+              <w:pStyle w:val="LOnormal"/>
               <w:keepNext w:val="false"/>
               <w:keepLines w:val="false"/>
               <w:widowControl w:val="false"/>
-              <w:pBdr/>
               <w:shd w:val="clear" w:fill="auto"/>
               <w:spacing w:lineRule="auto" w:line="240" w:before="0" w:after="0"/>
               <w:ind w:left="0" w:right="0" w:hanging="0"/>
@@ -2582,11 +2467,10 @@
           </w:p>
           <w:p>
             <w:pPr>
-              <w:pStyle w:val="Normal1"/>
+              <w:pStyle w:val="LOnormal"/>
               <w:keepNext w:val="false"/>
               <w:keepLines w:val="false"/>
               <w:widowControl w:val="false"/>
-              <w:pBdr/>
               <w:shd w:val="clear" w:fill="auto"/>
               <w:spacing w:lineRule="auto" w:line="228" w:before="0" w:after="0"/>
               <w:ind w:left="150" w:right="129" w:hanging="0"/>
@@ -2625,7 +2509,6 @@
                 <w:sz w:val="22"/>
                 <w:szCs w:val="22"/>
                 <w:u w:val="none"/>
-                <w:shd w:fill="auto" w:val="clear"/>
                 <w:vertAlign w:val="baseline"/>
               </w:rPr>
             </w:r>
@@ -2644,11 +2527,10 @@
           </w:tcPr>
           <w:p>
             <w:pPr>
-              <w:pStyle w:val="Normal1"/>
+              <w:pStyle w:val="LOnormal"/>
               <w:keepNext w:val="false"/>
               <w:keepLines w:val="false"/>
               <w:widowControl w:val="false"/>
-              <w:pBdr/>
               <w:shd w:val="clear" w:fill="auto"/>
               <w:spacing w:lineRule="auto" w:line="240" w:before="0" w:after="0"/>
               <w:ind w:left="0" w:right="0" w:hanging="0"/>
@@ -2771,11 +2653,10 @@
           </w:tcPr>
           <w:p>
             <w:pPr>
-              <w:pStyle w:val="Normal1"/>
+              <w:pStyle w:val="LOnormal"/>
               <w:keepNext w:val="false"/>
               <w:keepLines w:val="false"/>
               <w:widowControl w:val="false"/>
-              <w:pBdr/>
               <w:shd w:val="clear" w:fill="auto"/>
               <w:spacing w:lineRule="auto" w:line="240" w:before="0" w:after="0"/>
               <w:ind w:left="124" w:right="0" w:hanging="0"/>
@@ -2822,11 +2703,10 @@
           </w:p>
           <w:p>
             <w:pPr>
-              <w:pStyle w:val="Normal1"/>
+              <w:pStyle w:val="LOnormal"/>
               <w:keepNext w:val="false"/>
               <w:keepLines w:val="false"/>
               <w:widowControl w:val="false"/>
-              <w:pBdr/>
               <w:shd w:val="clear" w:fill="auto"/>
               <w:spacing w:lineRule="auto" w:line="240" w:before="0" w:after="0"/>
               <w:ind w:left="124" w:right="0" w:hanging="0"/>
@@ -2861,11 +2741,10 @@
           </w:tcPr>
           <w:p>
             <w:pPr>
-              <w:pStyle w:val="Normal1"/>
+              <w:pStyle w:val="LOnormal"/>
               <w:keepNext w:val="false"/>
               <w:keepLines w:val="false"/>
               <w:widowControl w:val="false"/>
-              <w:pBdr/>
               <w:shd w:val="clear" w:fill="auto"/>
               <w:spacing w:lineRule="auto" w:line="240" w:before="0" w:after="0"/>
               <w:ind w:left="0" w:right="0" w:hanging="0"/>
@@ -2924,11 +2803,10 @@
           </w:tcPr>
           <w:p>
             <w:pPr>
-              <w:pStyle w:val="Normal1"/>
+              <w:pStyle w:val="LOnormal"/>
               <w:keepNext w:val="false"/>
               <w:keepLines w:val="false"/>
               <w:widowControl w:val="false"/>
-              <w:pBdr/>
               <w:shd w:val="clear" w:fill="auto"/>
               <w:spacing w:lineRule="auto" w:line="240" w:before="0" w:after="0"/>
               <w:ind w:left="0" w:right="0" w:hanging="0"/>
@@ -2995,11 +2873,10 @@
           </w:tcPr>
           <w:p>
             <w:pPr>
-              <w:pStyle w:val="Normal1"/>
+              <w:pStyle w:val="LOnormal"/>
               <w:keepNext w:val="false"/>
               <w:keepLines w:val="false"/>
               <w:widowControl w:val="false"/>
-              <w:pBdr/>
               <w:shd w:val="clear" w:fill="auto"/>
               <w:spacing w:lineRule="auto" w:line="240" w:before="0" w:after="0"/>
               <w:ind w:left="130" w:right="0" w:hanging="0"/>
@@ -3050,11 +2927,10 @@
           </w:tcPr>
           <w:p>
             <w:pPr>
-              <w:pStyle w:val="Normal1"/>
+              <w:pStyle w:val="LOnormal"/>
               <w:keepNext w:val="false"/>
               <w:keepLines w:val="false"/>
               <w:widowControl w:val="false"/>
-              <w:pBdr/>
               <w:shd w:val="clear" w:fill="auto"/>
               <w:spacing w:lineRule="auto" w:line="240" w:before="0" w:after="0"/>
               <w:ind w:left="0" w:right="0" w:hanging="0"/>
@@ -3114,11 +2990,10 @@
           </w:tcPr>
           <w:p>
             <w:pPr>
-              <w:pStyle w:val="Normal1"/>
+              <w:pStyle w:val="LOnormal"/>
               <w:keepNext w:val="false"/>
               <w:keepLines w:val="false"/>
               <w:widowControl w:val="false"/>
-              <w:pBdr/>
               <w:shd w:val="clear" w:fill="auto"/>
               <w:spacing w:lineRule="auto" w:line="240" w:before="0" w:after="0"/>
               <w:ind w:left="0" w:right="0" w:hanging="0"/>
@@ -3224,11 +3099,10 @@
           </w:tcPr>
           <w:p>
             <w:pPr>
-              <w:pStyle w:val="Normal1"/>
+              <w:pStyle w:val="LOnormal"/>
               <w:keepNext w:val="false"/>
               <w:keepLines w:val="false"/>
               <w:widowControl w:val="false"/>
-              <w:pBdr/>
               <w:shd w:val="clear" w:fill="auto"/>
               <w:spacing w:lineRule="auto" w:line="240" w:before="0" w:after="0"/>
               <w:ind w:left="123" w:right="0" w:hanging="0"/>
@@ -3249,11 +3123,10 @@
           </w:p>
           <w:p>
             <w:pPr>
-              <w:pStyle w:val="Normal1"/>
+              <w:pStyle w:val="LOnormal"/>
               <w:keepNext w:val="false"/>
               <w:keepLines w:val="false"/>
               <w:widowControl w:val="false"/>
-              <w:pBdr/>
               <w:shd w:val="clear" w:fill="auto"/>
               <w:spacing w:lineRule="auto" w:line="240" w:before="0" w:after="0"/>
               <w:ind w:left="123" w:right="0" w:hanging="0"/>
@@ -3287,11 +3160,10 @@
           </w:tcPr>
           <w:p>
             <w:pPr>
-              <w:pStyle w:val="Normal1"/>
+              <w:pStyle w:val="LOnormal"/>
               <w:keepNext w:val="false"/>
               <w:keepLines w:val="false"/>
               <w:widowControl w:val="false"/>
-              <w:pBdr/>
               <w:shd w:val="clear" w:fill="auto"/>
               <w:spacing w:lineRule="auto" w:line="240" w:before="0" w:after="0"/>
               <w:ind w:left="0" w:right="0" w:hanging="0"/>
@@ -3338,11 +3210,10 @@
           </w:p>
           <w:p>
             <w:pPr>
-              <w:pStyle w:val="Normal1"/>
+              <w:pStyle w:val="LOnormal"/>
               <w:keepNext w:val="false"/>
               <w:keepLines w:val="false"/>
               <w:widowControl w:val="false"/>
-              <w:pBdr/>
               <w:shd w:val="clear" w:fill="auto"/>
               <w:spacing w:lineRule="auto" w:line="240" w:before="9" w:after="0"/>
               <w:ind w:left="0" w:right="0" w:hanging="0"/>
@@ -3381,7 +3252,6 @@
                 <w:sz w:val="22"/>
                 <w:szCs w:val="22"/>
                 <w:u w:val="none"/>
-                <w:shd w:fill="auto" w:val="clear"/>
                 <w:vertAlign w:val="baseline"/>
               </w:rPr>
             </w:r>
@@ -3400,11 +3270,10 @@
           </w:tcPr>
           <w:p>
             <w:pPr>
-              <w:pStyle w:val="Normal1"/>
+              <w:pStyle w:val="LOnormal"/>
               <w:keepNext w:val="false"/>
               <w:keepLines w:val="false"/>
               <w:widowControl w:val="false"/>
-              <w:pBdr/>
               <w:shd w:val="clear" w:fill="auto"/>
               <w:spacing w:lineRule="auto" w:line="240" w:before="0" w:after="0"/>
               <w:ind w:left="0" w:right="0" w:hanging="0"/>
@@ -3472,11 +3341,10 @@
           </w:tcPr>
           <w:p>
             <w:pPr>
-              <w:pStyle w:val="Normal1"/>
+              <w:pStyle w:val="LOnormal"/>
               <w:keepNext w:val="false"/>
               <w:keepLines w:val="false"/>
               <w:widowControl w:val="false"/>
-              <w:pBdr/>
               <w:shd w:val="clear" w:fill="auto"/>
               <w:spacing w:lineRule="auto" w:line="240" w:before="0" w:after="0"/>
               <w:ind w:left="123" w:right="0" w:hanging="0"/>
@@ -3510,11 +3378,10 @@
           </w:p>
           <w:p>
             <w:pPr>
-              <w:pStyle w:val="Normal1"/>
+              <w:pStyle w:val="LOnormal"/>
               <w:keepNext w:val="false"/>
               <w:keepLines w:val="false"/>
               <w:widowControl w:val="false"/>
-              <w:pBdr/>
               <w:shd w:val="clear" w:fill="auto"/>
               <w:spacing w:lineRule="auto" w:line="228" w:before="0" w:after="0"/>
               <w:ind w:left="121" w:right="325" w:firstLine="1"/>
@@ -3553,7 +3420,6 @@
                 <w:sz w:val="24"/>
                 <w:szCs w:val="24"/>
                 <w:u w:val="none"/>
-                <w:shd w:fill="auto" w:val="clear"/>
                 <w:vertAlign w:val="baseline"/>
               </w:rPr>
             </w:r>
@@ -3577,11 +3443,10 @@
           </w:tcPr>
           <w:p>
             <w:pPr>
-              <w:pStyle w:val="Normal1"/>
+              <w:pStyle w:val="LOnormal"/>
               <w:keepNext w:val="false"/>
               <w:keepLines w:val="false"/>
               <w:widowControl w:val="false"/>
-              <w:pBdr/>
               <w:shd w:val="clear" w:fill="auto"/>
               <w:spacing w:lineRule="auto" w:line="240" w:before="0" w:after="0"/>
               <w:ind w:left="0" w:right="0" w:hanging="0"/>
@@ -3628,11 +3493,10 @@
           </w:p>
           <w:p>
             <w:pPr>
-              <w:pStyle w:val="Normal1"/>
+              <w:pStyle w:val="LOnormal"/>
               <w:keepNext w:val="false"/>
               <w:keepLines w:val="false"/>
               <w:widowControl w:val="false"/>
-              <w:pBdr/>
               <w:shd w:val="clear" w:fill="auto"/>
               <w:spacing w:lineRule="auto" w:line="240" w:before="4" w:after="0"/>
               <w:ind w:left="0" w:right="0" w:hanging="0"/>
@@ -3691,11 +3555,10 @@
           </w:tcPr>
           <w:p>
             <w:pPr>
-              <w:pStyle w:val="Normal1"/>
+              <w:pStyle w:val="LOnormal"/>
               <w:keepNext w:val="false"/>
               <w:keepLines w:val="false"/>
               <w:widowControl w:val="false"/>
-              <w:pBdr/>
               <w:shd w:val="clear" w:fill="auto"/>
               <w:spacing w:lineRule="auto" w:line="240" w:before="0" w:after="0"/>
               <w:ind w:left="0" w:right="0" w:hanging="0"/>
@@ -3801,11 +3664,10 @@
           </w:tcPr>
           <w:p>
             <w:pPr>
-              <w:pStyle w:val="Normal1"/>
+              <w:pStyle w:val="LOnormal"/>
               <w:keepNext w:val="false"/>
               <w:keepLines w:val="false"/>
               <w:widowControl w:val="false"/>
-              <w:pBdr/>
               <w:shd w:val="clear" w:fill="auto"/>
               <w:spacing w:lineRule="auto" w:line="228" w:before="0" w:after="0"/>
               <w:ind w:left="121" w:right="125" w:hanging="0"/>
@@ -3856,11 +3718,10 @@
           </w:tcPr>
           <w:p>
             <w:pPr>
-              <w:pStyle w:val="Normal1"/>
+              <w:pStyle w:val="LOnormal"/>
               <w:keepNext w:val="false"/>
               <w:keepLines w:val="false"/>
               <w:widowControl w:val="false"/>
-              <w:pBdr/>
               <w:shd w:val="clear" w:fill="auto"/>
               <w:spacing w:lineRule="auto" w:line="240" w:before="0" w:after="0"/>
               <w:ind w:left="0" w:right="0" w:hanging="0"/>
@@ -3919,11 +3780,10 @@
           </w:tcPr>
           <w:p>
             <w:pPr>
-              <w:pStyle w:val="Normal1"/>
+              <w:pStyle w:val="LOnormal"/>
               <w:keepNext w:val="false"/>
               <w:keepLines w:val="false"/>
               <w:widowControl w:val="false"/>
-              <w:pBdr/>
               <w:shd w:val="clear" w:fill="auto"/>
               <w:spacing w:lineRule="auto" w:line="240" w:before="0" w:after="0"/>
               <w:ind w:left="0" w:right="0" w:hanging="0"/>
@@ -4049,11 +3909,10 @@
           </w:tcPr>
           <w:p>
             <w:pPr>
-              <w:pStyle w:val="Normal1"/>
+              <w:pStyle w:val="LOnormal"/>
               <w:keepNext w:val="false"/>
               <w:keepLines w:val="false"/>
               <w:widowControl w:val="false"/>
-              <w:pBdr/>
               <w:shd w:val="clear" w:fill="auto"/>
               <w:spacing w:lineRule="auto" w:line="240" w:before="0" w:after="0"/>
               <w:ind w:left="123" w:right="0" w:hanging="0"/>
@@ -4090,12 +3949,11 @@
     </w:tbl>
     <w:p>
       <w:pPr>
-        <w:pStyle w:val="Normal1"/>
-        <w:keepNext w:val="false"/>
-        <w:keepLines w:val="false"/>
-        <w:pageBreakBefore w:val="false"/>
-        <w:widowControl w:val="false"/>
-        <w:pBdr/>
+        <w:pStyle w:val="LOnormal"/>
+        <w:keepNext w:val="false"/>
+        <w:keepLines w:val="false"/>
+        <w:pageBreakBefore w:val="false"/>
+        <w:widowControl w:val="false"/>
         <w:shd w:val="clear" w:fill="auto"/>
         <w:spacing w:lineRule="auto" w:line="276" w:before="0" w:after="0"/>
         <w:ind w:left="0" w:right="0" w:hanging="0"/>
@@ -4134,19 +3992,17 @@
           <w:sz w:val="22"/>
           <w:szCs w:val="22"/>
           <w:u w:val="none"/>
-          <w:shd w:fill="auto" w:val="clear"/>
-          <w:vertAlign w:val="baseline"/>
-        </w:rPr>
-      </w:r>
-    </w:p>
-    <w:p>
-      <w:pPr>
-        <w:pStyle w:val="Normal1"/>
-        <w:keepNext w:val="false"/>
-        <w:keepLines w:val="false"/>
-        <w:pageBreakBefore w:val="false"/>
-        <w:widowControl w:val="false"/>
-        <w:pBdr/>
+          <w:vertAlign w:val="baseline"/>
+        </w:rPr>
+      </w:r>
+    </w:p>
+    <w:p>
+      <w:pPr>
+        <w:pStyle w:val="LOnormal"/>
+        <w:keepNext w:val="false"/>
+        <w:keepLines w:val="false"/>
+        <w:pageBreakBefore w:val="false"/>
+        <w:widowControl w:val="false"/>
         <w:shd w:val="clear" w:fill="auto"/>
         <w:spacing w:lineRule="auto" w:line="276" w:before="0" w:after="0"/>
         <w:ind w:left="0" w:right="0" w:hanging="0"/>
@@ -4185,19 +4041,17 @@
           <w:sz w:val="22"/>
           <w:szCs w:val="22"/>
           <w:u w:val="none"/>
-          <w:shd w:fill="auto" w:val="clear"/>
-          <w:vertAlign w:val="baseline"/>
-        </w:rPr>
-      </w:r>
-    </w:p>
-    <w:p>
-      <w:pPr>
-        <w:pStyle w:val="Normal1"/>
-        <w:keepNext w:val="false"/>
-        <w:keepLines w:val="false"/>
-        <w:pageBreakBefore w:val="false"/>
-        <w:widowControl w:val="false"/>
-        <w:pBdr/>
+          <w:vertAlign w:val="baseline"/>
+        </w:rPr>
+      </w:r>
+    </w:p>
+    <w:p>
+      <w:pPr>
+        <w:pStyle w:val="LOnormal"/>
+        <w:keepNext w:val="false"/>
+        <w:keepLines w:val="false"/>
+        <w:pageBreakBefore w:val="false"/>
+        <w:widowControl w:val="false"/>
         <w:shd w:val="clear" w:fill="auto"/>
         <w:spacing w:lineRule="auto" w:line="240" w:before="0" w:after="0"/>
         <w:ind w:left="0" w:right="540" w:hanging="0"/>
@@ -4236,7 +4090,6 @@
           <w:sz w:val="22"/>
           <w:szCs w:val="22"/>
           <w:u w:val="none"/>
-          <w:shd w:fill="auto" w:val="clear"/>
           <w:vertAlign w:val="baseline"/>
         </w:rPr>
       </w:r>
@@ -4257,8 +4110,8 @@
       </w:tblPr>
       <w:tblGrid>
         <w:gridCol w:w="1950"/>
-        <w:gridCol w:w="1544"/>
-        <w:gridCol w:w="6016"/>
+        <w:gridCol w:w="1543"/>
+        <w:gridCol w:w="6017"/>
       </w:tblGrid>
       <w:tr>
         <w:trPr>
@@ -4277,11 +4130,10 @@
           </w:tcPr>
           <w:p>
             <w:pPr>
-              <w:pStyle w:val="Normal1"/>
+              <w:pStyle w:val="LOnormal"/>
               <w:keepNext w:val="false"/>
               <w:keepLines w:val="false"/>
               <w:widowControl w:val="false"/>
-              <w:pBdr/>
               <w:shd w:val="clear" w:fill="auto"/>
               <w:spacing w:lineRule="auto" w:line="240" w:before="0" w:after="0"/>
               <w:ind w:left="0" w:right="0" w:hanging="0"/>
@@ -4329,7 +4181,7 @@
         </w:tc>
         <w:tc>
           <w:tcPr>
-            <w:tcW w:w="1544" w:type="dxa"/>
+            <w:tcW w:w="1543" w:type="dxa"/>
             <w:tcBorders>
               <w:top w:val="single" w:sz="8" w:space="0" w:color="000000"/>
               <w:left w:val="single" w:sz="8" w:space="0" w:color="000000"/>
@@ -4340,11 +4192,10 @@
           </w:tcPr>
           <w:p>
             <w:pPr>
-              <w:pStyle w:val="Normal1"/>
+              <w:pStyle w:val="LOnormal"/>
               <w:keepNext w:val="false"/>
               <w:keepLines w:val="false"/>
               <w:widowControl w:val="false"/>
-              <w:pBdr/>
               <w:shd w:val="clear" w:fill="auto"/>
               <w:spacing w:lineRule="auto" w:line="240" w:before="0" w:after="0"/>
               <w:ind w:left="0" w:right="0" w:hanging="0"/>
@@ -4459,7 +4310,7 @@
         </w:tc>
         <w:tc>
           <w:tcPr>
-            <w:tcW w:w="6016" w:type="dxa"/>
+            <w:tcW w:w="6017" w:type="dxa"/>
             <w:tcBorders>
               <w:top w:val="single" w:sz="8" w:space="0" w:color="000000"/>
               <w:left w:val="single" w:sz="8" w:space="0" w:color="000000"/>
@@ -4470,11 +4321,10 @@
           </w:tcPr>
           <w:p>
             <w:pPr>
-              <w:pStyle w:val="Normal1"/>
+              <w:pStyle w:val="LOnormal"/>
               <w:keepNext w:val="false"/>
               <w:keepLines w:val="false"/>
               <w:widowControl w:val="false"/>
-              <w:pBdr/>
               <w:shd w:val="clear" w:fill="auto"/>
               <w:spacing w:lineRule="auto" w:line="240" w:before="0" w:after="0"/>
               <w:ind w:left="123" w:right="0" w:hanging="0"/>
@@ -4508,11 +4358,10 @@
           </w:p>
           <w:p>
             <w:pPr>
-              <w:pStyle w:val="Normal1"/>
+              <w:pStyle w:val="LOnormal"/>
               <w:keepNext w:val="false"/>
               <w:keepLines w:val="false"/>
               <w:widowControl w:val="false"/>
-              <w:pBdr/>
               <w:shd w:val="clear" w:fill="auto"/>
               <w:spacing w:lineRule="auto" w:line="228" w:before="0" w:after="0"/>
               <w:ind w:left="121" w:right="149" w:hanging="0"/>
@@ -4551,7 +4400,6 @@
                 <w:sz w:val="22"/>
                 <w:szCs w:val="22"/>
                 <w:u w:val="none"/>
-                <w:shd w:fill="auto" w:val="clear"/>
                 <w:vertAlign w:val="baseline"/>
               </w:rPr>
             </w:r>
@@ -4575,11 +4423,10 @@
           </w:tcPr>
           <w:p>
             <w:pPr>
-              <w:pStyle w:val="Normal1"/>
+              <w:pStyle w:val="LOnormal"/>
               <w:keepNext w:val="false"/>
               <w:keepLines w:val="false"/>
               <w:widowControl w:val="false"/>
-              <w:pBdr/>
               <w:shd w:val="clear" w:fill="auto"/>
               <w:spacing w:lineRule="auto" w:line="240" w:before="0" w:after="0"/>
               <w:ind w:left="130" w:right="0" w:hanging="0"/>
@@ -4646,11 +4493,10 @@
           </w:p>
           <w:p>
             <w:pPr>
-              <w:pStyle w:val="Normal1"/>
+              <w:pStyle w:val="LOnormal"/>
               <w:keepNext w:val="false"/>
               <w:keepLines w:val="false"/>
               <w:widowControl w:val="false"/>
-              <w:pBdr/>
               <w:shd w:val="clear" w:fill="auto"/>
               <w:spacing w:lineRule="auto" w:line="240" w:before="0" w:after="0"/>
               <w:ind w:left="130" w:right="0" w:hanging="0"/>
@@ -4699,7 +4545,7 @@
         </w:tc>
         <w:tc>
           <w:tcPr>
-            <w:tcW w:w="1544" w:type="dxa"/>
+            <w:tcW w:w="1543" w:type="dxa"/>
             <w:tcBorders>
               <w:top w:val="single" w:sz="8" w:space="0" w:color="000000"/>
               <w:left w:val="single" w:sz="8" w:space="0" w:color="000000"/>
@@ -4710,11 +4556,10 @@
           </w:tcPr>
           <w:p>
             <w:pPr>
-              <w:pStyle w:val="Normal1"/>
+              <w:pStyle w:val="LOnormal"/>
               <w:keepNext w:val="false"/>
               <w:keepLines w:val="false"/>
               <w:widowControl w:val="false"/>
-              <w:pBdr/>
               <w:shd w:val="clear" w:fill="auto"/>
               <w:spacing w:lineRule="auto" w:line="240" w:before="0" w:after="0"/>
               <w:ind w:left="128" w:right="0" w:hanging="0"/>
@@ -4803,7 +4648,7 @@
         </w:tc>
         <w:tc>
           <w:tcPr>
-            <w:tcW w:w="6016" w:type="dxa"/>
+            <w:tcW w:w="6017" w:type="dxa"/>
             <w:tcBorders>
               <w:top w:val="single" w:sz="8" w:space="0" w:color="000000"/>
               <w:left w:val="single" w:sz="8" w:space="0" w:color="000000"/>
@@ -4819,7 +4664,7 @@
           </w:tcPr>
           <w:p>
             <w:pPr>
-              <w:pStyle w:val="Normal1"/>
+              <w:pStyle w:val="LOnormal"/>
               <w:widowControl w:val="false"/>
               <w:spacing w:lineRule="auto" w:line="240"/>
               <w:jc w:val="center"/>
@@ -4856,11 +4701,10 @@
           </w:tcPr>
           <w:p>
             <w:pPr>
-              <w:pStyle w:val="Normal1"/>
+              <w:pStyle w:val="LOnormal"/>
               <w:keepNext w:val="false"/>
               <w:keepLines w:val="false"/>
               <w:widowControl w:val="false"/>
-              <w:pBdr/>
               <w:shd w:val="clear" w:fill="auto"/>
               <w:spacing w:lineRule="auto" w:line="240" w:before="0" w:after="0"/>
               <w:ind w:left="0" w:right="0" w:hanging="0"/>
@@ -4899,8 +4743,8 @@
                 <w:sz w:val="22"/>
                 <w:sz w:val="22"/>
                 <w:szCs w:val="22"/>
-                <w:u w:val="none"/>
-                <w:shd w:fill="C2D69A" w:val="clear"/>
+                <w:highlight w:val="yellow"/>
+                <w:u w:val="none"/>
                 <w:vertAlign w:val="baseline"/>
               </w:rPr>
             </w:r>
@@ -4924,11 +4768,10 @@
           </w:tcPr>
           <w:p>
             <w:pPr>
-              <w:pStyle w:val="Normal1"/>
+              <w:pStyle w:val="LOnormal"/>
               <w:keepNext w:val="false"/>
               <w:keepLines w:val="false"/>
               <w:widowControl w:val="false"/>
-              <w:pBdr/>
               <w:shd w:val="clear" w:fill="auto"/>
               <w:spacing w:lineRule="auto" w:line="240" w:before="0" w:after="0"/>
               <w:ind w:left="130" w:right="0" w:hanging="0"/>
@@ -4975,11 +4818,10 @@
           </w:p>
           <w:p>
             <w:pPr>
-              <w:pStyle w:val="Normal1"/>
+              <w:pStyle w:val="LOnormal"/>
               <w:keepNext w:val="false"/>
               <w:keepLines w:val="false"/>
               <w:widowControl w:val="false"/>
-              <w:pBdr/>
               <w:shd w:val="clear" w:fill="auto"/>
               <w:spacing w:lineRule="auto" w:line="240" w:before="0" w:after="0"/>
               <w:ind w:left="133" w:right="0" w:hanging="0"/>
@@ -5018,7 +4860,6 @@
                 <w:sz w:val="22"/>
                 <w:szCs w:val="22"/>
                 <w:u w:val="none"/>
-                <w:shd w:fill="auto" w:val="clear"/>
                 <w:vertAlign w:val="baseline"/>
               </w:rPr>
             </w:r>
@@ -5026,7 +4867,7 @@
         </w:tc>
         <w:tc>
           <w:tcPr>
-            <w:tcW w:w="1544" w:type="dxa"/>
+            <w:tcW w:w="1543" w:type="dxa"/>
             <w:tcBorders>
               <w:top w:val="single" w:sz="8" w:space="0" w:color="000000"/>
               <w:left w:val="single" w:sz="8" w:space="0" w:color="000000"/>
@@ -5037,11 +4878,10 @@
           </w:tcPr>
           <w:p>
             <w:pPr>
-              <w:pStyle w:val="Normal1"/>
+              <w:pStyle w:val="LOnormal"/>
               <w:keepNext w:val="false"/>
               <w:keepLines w:val="false"/>
               <w:widowControl w:val="false"/>
-              <w:pBdr/>
               <w:shd w:val="clear" w:fill="auto"/>
               <w:spacing w:lineRule="auto" w:line="240" w:before="0" w:after="0"/>
               <w:ind w:left="126" w:right="0" w:hanging="0"/>
@@ -5133,7 +4973,7 @@
         </w:tc>
         <w:tc>
           <w:tcPr>
-            <w:tcW w:w="6016" w:type="dxa"/>
+            <w:tcW w:w="6017" w:type="dxa"/>
             <w:tcBorders>
               <w:top w:val="single" w:sz="8" w:space="0" w:color="000000"/>
               <w:left w:val="single" w:sz="8" w:space="0" w:color="000000"/>
@@ -5144,11 +4984,10 @@
           </w:tcPr>
           <w:p>
             <w:pPr>
-              <w:pStyle w:val="Normal1"/>
+              <w:pStyle w:val="LOnormal"/>
               <w:keepNext w:val="false"/>
               <w:keepLines w:val="false"/>
               <w:widowControl w:val="false"/>
-              <w:pBdr/>
               <w:shd w:val="clear" w:fill="auto"/>
               <w:spacing w:lineRule="auto" w:line="228" w:before="0" w:after="0"/>
               <w:ind w:left="121" w:right="58" w:firstLine="1"/>
@@ -5199,11 +5038,10 @@
           </w:tcPr>
           <w:p>
             <w:pPr>
-              <w:pStyle w:val="Normal1"/>
+              <w:pStyle w:val="LOnormal"/>
               <w:keepNext w:val="false"/>
               <w:keepLines w:val="false"/>
               <w:widowControl w:val="false"/>
-              <w:pBdr/>
               <w:shd w:val="clear" w:fill="auto"/>
               <w:spacing w:lineRule="auto" w:line="240" w:before="0" w:after="0"/>
               <w:ind w:left="130" w:right="0" w:hanging="0"/>
@@ -5250,11 +5088,10 @@
           </w:p>
           <w:p>
             <w:pPr>
-              <w:pStyle w:val="Normal1"/>
+              <w:pStyle w:val="LOnormal"/>
               <w:keepNext w:val="false"/>
               <w:keepLines w:val="false"/>
               <w:widowControl w:val="false"/>
-              <w:pBdr/>
               <w:shd w:val="clear" w:fill="auto"/>
               <w:spacing w:lineRule="auto" w:line="240" w:before="5" w:after="0"/>
               <w:ind w:left="133" w:right="0" w:hanging="0"/>
@@ -5293,7 +5130,6 @@
                 <w:sz w:val="22"/>
                 <w:szCs w:val="22"/>
                 <w:u w:val="none"/>
-                <w:shd w:fill="auto" w:val="clear"/>
                 <w:vertAlign w:val="baseline"/>
               </w:rPr>
             </w:r>
@@ -5301,7 +5137,7 @@
         </w:tc>
         <w:tc>
           <w:tcPr>
-            <w:tcW w:w="1544" w:type="dxa"/>
+            <w:tcW w:w="1543" w:type="dxa"/>
             <w:tcBorders>
               <w:top w:val="single" w:sz="8" w:space="0" w:color="000000"/>
               <w:left w:val="single" w:sz="8" w:space="0" w:color="000000"/>
@@ -5312,11 +5148,10 @@
           </w:tcPr>
           <w:p>
             <w:pPr>
-              <w:pStyle w:val="Normal1"/>
+              <w:pStyle w:val="LOnormal"/>
               <w:keepNext w:val="false"/>
               <w:keepLines w:val="false"/>
               <w:widowControl w:val="false"/>
-              <w:pBdr/>
               <w:shd w:val="clear" w:fill="auto"/>
               <w:spacing w:lineRule="auto" w:line="240" w:before="0" w:after="0"/>
               <w:ind w:left="124" w:right="0" w:hanging="0"/>
@@ -5408,7 +5243,7 @@
         </w:tc>
         <w:tc>
           <w:tcPr>
-            <w:tcW w:w="6016" w:type="dxa"/>
+            <w:tcW w:w="6017" w:type="dxa"/>
             <w:tcBorders>
               <w:top w:val="single" w:sz="8" w:space="0" w:color="000000"/>
               <w:left w:val="single" w:sz="8" w:space="0" w:color="000000"/>
@@ -5419,11 +5254,10 @@
           </w:tcPr>
           <w:p>
             <w:pPr>
-              <w:pStyle w:val="Normal1"/>
+              <w:pStyle w:val="LOnormal"/>
               <w:keepNext w:val="false"/>
               <w:keepLines w:val="false"/>
               <w:widowControl w:val="false"/>
-              <w:pBdr/>
               <w:shd w:val="clear" w:fill="auto"/>
               <w:spacing w:lineRule="auto" w:line="240" w:before="0" w:after="0"/>
               <w:ind w:left="124" w:right="0" w:hanging="0"/>
@@ -5457,11 +5291,10 @@
           </w:p>
           <w:p>
             <w:pPr>
-              <w:pStyle w:val="Normal1"/>
+              <w:pStyle w:val="LOnormal"/>
               <w:keepNext w:val="false"/>
               <w:keepLines w:val="false"/>
               <w:widowControl w:val="false"/>
-              <w:pBdr/>
               <w:shd w:val="clear" w:fill="auto"/>
               <w:spacing w:lineRule="auto" w:line="228" w:before="0" w:after="0"/>
               <w:ind w:left="121" w:right="105" w:firstLine="6"/>
@@ -5500,7 +5333,6 @@
                 <w:sz w:val="22"/>
                 <w:szCs w:val="22"/>
                 <w:u w:val="none"/>
-                <w:shd w:fill="auto" w:val="clear"/>
                 <w:vertAlign w:val="baseline"/>
               </w:rPr>
             </w:r>
@@ -5524,11 +5356,10 @@
           </w:tcPr>
           <w:p>
             <w:pPr>
-              <w:pStyle w:val="Normal1"/>
+              <w:pStyle w:val="LOnormal"/>
               <w:keepNext w:val="false"/>
               <w:keepLines w:val="false"/>
               <w:widowControl w:val="false"/>
-              <w:pBdr/>
               <w:shd w:val="clear" w:fill="auto"/>
               <w:spacing w:lineRule="auto" w:line="240" w:before="0" w:after="0"/>
               <w:ind w:left="130" w:right="0" w:hanging="0"/>
@@ -5575,11 +5406,10 @@
           </w:p>
           <w:p>
             <w:pPr>
-              <w:pStyle w:val="Normal1"/>
+              <w:pStyle w:val="LOnormal"/>
               <w:keepNext w:val="false"/>
               <w:keepLines w:val="false"/>
               <w:widowControl w:val="false"/>
-              <w:pBdr/>
               <w:shd w:val="clear" w:fill="auto"/>
               <w:spacing w:lineRule="auto" w:line="228" w:before="0" w:after="0"/>
               <w:ind w:left="131" w:right="182" w:hanging="0"/>
@@ -5618,7 +5448,6 @@
                 <w:sz w:val="22"/>
                 <w:szCs w:val="22"/>
                 <w:u w:val="none"/>
-                <w:shd w:fill="auto" w:val="clear"/>
                 <w:vertAlign w:val="baseline"/>
               </w:rPr>
             </w:r>
@@ -5626,7 +5455,7 @@
         </w:tc>
         <w:tc>
           <w:tcPr>
-            <w:tcW w:w="1544" w:type="dxa"/>
+            <w:tcW w:w="1543" w:type="dxa"/>
             <w:tcBorders>
               <w:top w:val="single" w:sz="8" w:space="0" w:color="000000"/>
               <w:left w:val="single" w:sz="8" w:space="0" w:color="000000"/>
@@ -5637,11 +5466,10 @@
           </w:tcPr>
           <w:p>
             <w:pPr>
-              <w:pStyle w:val="Normal1"/>
+              <w:pStyle w:val="LOnormal"/>
               <w:keepNext w:val="false"/>
               <w:keepLines w:val="false"/>
               <w:widowControl w:val="false"/>
-              <w:pBdr/>
               <w:shd w:val="clear" w:fill="auto"/>
               <w:spacing w:lineRule="auto" w:line="240" w:before="0" w:after="0"/>
               <w:ind w:left="124" w:right="0" w:hanging="0"/>
@@ -5733,7 +5561,7 @@
         </w:tc>
         <w:tc>
           <w:tcPr>
-            <w:tcW w:w="6016" w:type="dxa"/>
+            <w:tcW w:w="6017" w:type="dxa"/>
             <w:tcBorders>
               <w:top w:val="single" w:sz="8" w:space="0" w:color="000000"/>
               <w:left w:val="single" w:sz="8" w:space="0" w:color="000000"/>
@@ -5744,7 +5572,7 @@
           </w:tcPr>
           <w:p>
             <w:pPr>
-              <w:pStyle w:val="Normal1"/>
+              <w:pStyle w:val="LOnormal"/>
               <w:widowControl w:val="false"/>
               <w:spacing w:lineRule="auto" w:line="240"/>
               <w:ind w:left="133" w:hanging="0"/>
@@ -5779,6 +5607,44 @@
                 <w:rFonts w:eastAsia="Times New Roman" w:cs="Times New Roman" w:ascii="Times New Roman" w:hAnsi="Times New Roman"/>
               </w:rPr>
               <w:t xml:space="preserve"> </w:t>
+            </w:r>
+            <w:r>
+              <w:rPr>
+                <w:rFonts w:eastAsia="Times New Roman" w:cs="Times New Roman" w:ascii="Times New Roman" w:hAnsi="Times New Roman"/>
+                <w:b w:val="false"/>
+                <w:i w:val="false"/>
+                <w:caps w:val="false"/>
+                <w:smallCaps w:val="false"/>
+                <w:strike w:val="false"/>
+                <w:dstrike w:val="false"/>
+                <w:color w:val="000000"/>
+                <w:position w:val="0"/>
+                <w:sz w:val="22"/>
+                <w:sz w:val="22"/>
+                <w:szCs w:val="22"/>
+                <w:u w:val="none"/>
+                <w:vertAlign w:val="baseline"/>
+              </w:rPr>
+              <w:t>,</w:t>
+            </w:r>
+            <w:r>
+              <w:rPr>
+                <w:rFonts w:eastAsia="Times New Roman" w:cs="Times New Roman" w:ascii="Times New Roman" w:hAnsi="Times New Roman"/>
+                <w:b/>
+                <w:i w:val="false"/>
+                <w:caps w:val="false"/>
+                <w:smallCaps w:val="false"/>
+                <w:strike w:val="false"/>
+                <w:dstrike w:val="false"/>
+                <w:color w:val="000000"/>
+                <w:position w:val="0"/>
+                <w:sz w:val="22"/>
+                <w:sz w:val="22"/>
+                <w:szCs w:val="22"/>
+                <w:u w:val="none"/>
+                <w:vertAlign w:val="baseline"/>
+              </w:rPr>
+              <w:t>JTAG</w:t>
             </w:r>
           </w:p>
         </w:tc>
@@ -5800,11 +5666,10 @@
           </w:tcPr>
           <w:p>
             <w:pPr>
-              <w:pStyle w:val="Normal1"/>
+              <w:pStyle w:val="LOnormal"/>
               <w:keepNext w:val="false"/>
               <w:keepLines w:val="false"/>
               <w:widowControl w:val="false"/>
-              <w:pBdr/>
               <w:shd w:val="clear" w:fill="auto"/>
               <w:spacing w:lineRule="auto" w:line="240" w:before="0" w:after="0"/>
               <w:ind w:left="130" w:right="0" w:hanging="0"/>
@@ -5852,7 +5717,7 @@
         </w:tc>
         <w:tc>
           <w:tcPr>
-            <w:tcW w:w="1544" w:type="dxa"/>
+            <w:tcW w:w="1543" w:type="dxa"/>
             <w:tcBorders>
               <w:top w:val="single" w:sz="8" w:space="0" w:color="000000"/>
               <w:left w:val="single" w:sz="8" w:space="0" w:color="000000"/>
@@ -5863,11 +5728,10 @@
           </w:tcPr>
           <w:p>
             <w:pPr>
-              <w:pStyle w:val="Normal1"/>
+              <w:pStyle w:val="LOnormal"/>
               <w:keepNext w:val="false"/>
               <w:keepLines w:val="false"/>
               <w:widowControl w:val="false"/>
-              <w:pBdr/>
               <w:shd w:val="clear" w:fill="auto"/>
               <w:spacing w:lineRule="auto" w:line="240" w:before="0" w:after="0"/>
               <w:ind w:left="124" w:right="0" w:hanging="0"/>
@@ -5959,7 +5823,7 @@
         </w:tc>
         <w:tc>
           <w:tcPr>
-            <w:tcW w:w="6016" w:type="dxa"/>
+            <w:tcW w:w="6017" w:type="dxa"/>
             <w:tcBorders>
               <w:top w:val="single" w:sz="8" w:space="0" w:color="000000"/>
               <w:left w:val="single" w:sz="8" w:space="0" w:color="000000"/>
@@ -5970,11 +5834,10 @@
           </w:tcPr>
           <w:p>
             <w:pPr>
-              <w:pStyle w:val="Normal1"/>
+              <w:pStyle w:val="LOnormal"/>
               <w:keepNext w:val="false"/>
               <w:keepLines w:val="false"/>
               <w:widowControl w:val="false"/>
-              <w:pBdr/>
               <w:shd w:val="clear" w:fill="auto"/>
               <w:spacing w:lineRule="auto" w:line="240" w:before="0" w:after="0"/>
               <w:ind w:left="133" w:right="0" w:hanging="0"/>
@@ -5983,27 +5846,24 @@
                 <w:rFonts w:ascii="Times New Roman" w:hAnsi="Times New Roman" w:eastAsia="Times New Roman" w:cs="Times New Roman"/>
                 <w:b/>
                 <w:b/>
-                <w:i w:val="false"/>
-                <w:i w:val="false"/>
-                <w:caps w:val="false"/>
-                <w:smallCaps w:val="false"/>
-                <w:strike w:val="false"/>
-                <w:dstrike w:val="false"/>
-                <w:color w:val="000000"/>
-                <w:position w:val="0"/>
-                <w:sz w:val="22"/>
+                <w:color w:val="auto"/>
+                <w:kern w:val="0"/>
                 <w:sz w:val="22"/>
                 <w:szCs w:val="22"/>
-                <w:u w:val="none"/>
-                <w:vertAlign w:val="baseline"/>
+                <w:lang w:val="en-US" w:eastAsia="zh-CN" w:bidi="hi-IN"/>
               </w:rPr>
             </w:pPr>
             <w:r>
               <w:rPr>
                 <w:rFonts w:eastAsia="Times New Roman" w:cs="Times New Roman" w:ascii="Times New Roman" w:hAnsi="Times New Roman"/>
                 <w:b/>
-              </w:rPr>
-              <w:t>JTAG 1</w:t>
+                <w:color w:val="auto"/>
+                <w:kern w:val="0"/>
+                <w:sz w:val="22"/>
+                <w:szCs w:val="22"/>
+                <w:lang w:val="en-US" w:eastAsia="zh-CN" w:bidi="hi-IN"/>
+              </w:rPr>
+              <w:t>Board Design</w:t>
             </w:r>
           </w:p>
         </w:tc>
@@ -6025,11 +5885,10 @@
           </w:tcPr>
           <w:p>
             <w:pPr>
-              <w:pStyle w:val="Normal1"/>
+              <w:pStyle w:val="LOnormal"/>
               <w:keepNext w:val="false"/>
               <w:keepLines w:val="false"/>
               <w:widowControl w:val="false"/>
-              <w:pBdr/>
               <w:shd w:val="clear" w:fill="auto"/>
               <w:spacing w:lineRule="auto" w:line="240" w:before="0" w:after="0"/>
               <w:ind w:left="130" w:right="0" w:hanging="0"/>
@@ -6077,7 +5936,7 @@
         </w:tc>
         <w:tc>
           <w:tcPr>
-            <w:tcW w:w="1544" w:type="dxa"/>
+            <w:tcW w:w="1543" w:type="dxa"/>
             <w:tcBorders>
               <w:top w:val="single" w:sz="8" w:space="0" w:color="000000"/>
               <w:left w:val="single" w:sz="8" w:space="0" w:color="000000"/>
@@ -6088,11 +5947,10 @@
           </w:tcPr>
           <w:p>
             <w:pPr>
-              <w:pStyle w:val="Normal1"/>
+              <w:pStyle w:val="LOnormal"/>
               <w:keepNext w:val="false"/>
               <w:keepLines w:val="false"/>
               <w:widowControl w:val="false"/>
-              <w:pBdr/>
               <w:shd w:val="clear" w:fill="auto"/>
               <w:spacing w:lineRule="auto" w:line="240" w:before="0" w:after="0"/>
               <w:ind w:left="124" w:right="0" w:hanging="0"/>
@@ -6184,7 +6042,7 @@
         </w:tc>
         <w:tc>
           <w:tcPr>
-            <w:tcW w:w="6016" w:type="dxa"/>
+            <w:tcW w:w="6017" w:type="dxa"/>
             <w:tcBorders>
               <w:top w:val="single" w:sz="8" w:space="0" w:color="000000"/>
               <w:left w:val="single" w:sz="8" w:space="0" w:color="000000"/>
@@ -6195,40 +6053,36 @@
           </w:tcPr>
           <w:p>
             <w:pPr>
-              <w:pStyle w:val="Normal1"/>
+              <w:pStyle w:val="LOnormal"/>
               <w:keepNext w:val="false"/>
               <w:keepLines w:val="false"/>
               <w:widowControl w:val="false"/>
-              <w:pBdr/>
               <w:shd w:val="clear" w:fill="auto"/>
-              <w:spacing w:lineRule="auto" w:line="230" w:before="0" w:after="0"/>
+              <w:spacing w:lineRule="auto" w:line="228" w:before="0" w:after="0"/>
               <w:ind w:left="125" w:right="1397" w:firstLine="3"/>
               <w:jc w:val="left"/>
               <w:rPr>
                 <w:rFonts w:ascii="Times New Roman" w:hAnsi="Times New Roman" w:eastAsia="Times New Roman" w:cs="Times New Roman"/>
                 <w:b/>
                 <w:b/>
-                <w:i w:val="false"/>
-                <w:i w:val="false"/>
-                <w:caps w:val="false"/>
-                <w:smallCaps w:val="false"/>
-                <w:strike w:val="false"/>
-                <w:dstrike w:val="false"/>
-                <w:color w:val="000000"/>
-                <w:position w:val="0"/>
-                <w:sz w:val="22"/>
+                <w:color w:val="auto"/>
+                <w:kern w:val="0"/>
                 <w:sz w:val="22"/>
                 <w:szCs w:val="22"/>
-                <w:u w:val="none"/>
-                <w:vertAlign w:val="baseline"/>
+                <w:lang w:val="en-US" w:eastAsia="zh-CN" w:bidi="hi-IN"/>
               </w:rPr>
             </w:pPr>
             <w:r>
               <w:rPr>
                 <w:rFonts w:eastAsia="Times New Roman" w:cs="Times New Roman" w:ascii="Times New Roman" w:hAnsi="Times New Roman"/>
                 <w:b/>
-              </w:rPr>
-              <w:t>JTAG 2</w:t>
+                <w:color w:val="auto"/>
+                <w:kern w:val="0"/>
+                <w:sz w:val="22"/>
+                <w:szCs w:val="22"/>
+                <w:lang w:val="en-US" w:eastAsia="zh-CN" w:bidi="hi-IN"/>
+              </w:rPr>
+              <w:t>Board Bring</w:t>
             </w:r>
           </w:p>
         </w:tc>
@@ -6250,11 +6104,10 @@
           </w:tcPr>
           <w:p>
             <w:pPr>
-              <w:pStyle w:val="Normal1"/>
+              <w:pStyle w:val="LOnormal"/>
               <w:keepNext w:val="false"/>
               <w:keepLines w:val="false"/>
               <w:widowControl w:val="false"/>
-              <w:pBdr/>
               <w:shd w:val="clear" w:fill="auto"/>
               <w:spacing w:lineRule="auto" w:line="240" w:before="0" w:after="0"/>
               <w:ind w:left="130" w:right="0" w:hanging="0"/>
@@ -6303,7 +6156,7 @@
         </w:tc>
         <w:tc>
           <w:tcPr>
-            <w:tcW w:w="1544" w:type="dxa"/>
+            <w:tcW w:w="1543" w:type="dxa"/>
             <w:tcBorders>
               <w:top w:val="single" w:sz="8" w:space="0" w:color="000000"/>
               <w:left w:val="single" w:sz="8" w:space="0" w:color="000000"/>
@@ -6314,11 +6167,10 @@
           </w:tcPr>
           <w:p>
             <w:pPr>
-              <w:pStyle w:val="Normal1"/>
+              <w:pStyle w:val="LOnormal"/>
               <w:keepNext w:val="false"/>
               <w:keepLines w:val="false"/>
               <w:widowControl w:val="false"/>
-              <w:pBdr/>
               <w:shd w:val="clear" w:fill="auto"/>
               <w:spacing w:lineRule="auto" w:line="240" w:before="0" w:after="0"/>
               <w:ind w:left="124" w:right="0" w:hanging="0"/>
@@ -6434,7 +6286,7 @@
         </w:tc>
         <w:tc>
           <w:tcPr>
-            <w:tcW w:w="6016" w:type="dxa"/>
+            <w:tcW w:w="6017" w:type="dxa"/>
             <w:tcBorders>
               <w:top w:val="single" w:sz="8" w:space="0" w:color="000000"/>
               <w:left w:val="single" w:sz="8" w:space="0" w:color="000000"/>
@@ -6450,7 +6302,7 @@
           </w:tcPr>
           <w:p>
             <w:pPr>
-              <w:pStyle w:val="Normal1"/>
+              <w:pStyle w:val="LOnormal"/>
               <w:widowControl w:val="false"/>
               <w:spacing w:lineRule="auto" w:line="240"/>
               <w:jc w:val="center"/>
@@ -6472,12 +6324,11 @@
     </w:tbl>
     <w:p>
       <w:pPr>
-        <w:pStyle w:val="Normal1"/>
-        <w:keepNext w:val="false"/>
-        <w:keepLines w:val="false"/>
-        <w:pageBreakBefore w:val="false"/>
-        <w:widowControl w:val="false"/>
-        <w:pBdr/>
+        <w:pStyle w:val="LOnormal"/>
+        <w:keepNext w:val="false"/>
+        <w:keepLines w:val="false"/>
+        <w:pageBreakBefore w:val="false"/>
+        <w:widowControl w:val="false"/>
         <w:shd w:val="clear" w:fill="auto"/>
         <w:spacing w:lineRule="auto" w:line="276" w:before="0" w:after="0"/>
         <w:ind w:left="0" w:right="0" w:hanging="0"/>
@@ -6516,19 +6367,17 @@
           <w:sz w:val="22"/>
           <w:szCs w:val="22"/>
           <w:u w:val="none"/>
-          <w:shd w:fill="auto" w:val="clear"/>
-          <w:vertAlign w:val="baseline"/>
-        </w:rPr>
-      </w:r>
-    </w:p>
-    <w:p>
-      <w:pPr>
-        <w:pStyle w:val="Normal1"/>
-        <w:keepNext w:val="false"/>
-        <w:keepLines w:val="false"/>
-        <w:pageBreakBefore w:val="false"/>
-        <w:widowControl w:val="false"/>
-        <w:pBdr/>
+          <w:vertAlign w:val="baseline"/>
+        </w:rPr>
+      </w:r>
+    </w:p>
+    <w:p>
+      <w:pPr>
+        <w:pStyle w:val="LOnormal"/>
+        <w:keepNext w:val="false"/>
+        <w:keepLines w:val="false"/>
+        <w:pageBreakBefore w:val="false"/>
+        <w:widowControl w:val="false"/>
         <w:shd w:val="clear" w:fill="auto"/>
         <w:spacing w:lineRule="auto" w:line="276" w:before="0" w:after="0"/>
         <w:ind w:left="0" w:right="0" w:hanging="0"/>
@@ -6541,12 +6390,11 @@
     </w:p>
     <w:p>
       <w:pPr>
-        <w:pStyle w:val="Normal1"/>
-        <w:keepNext w:val="false"/>
-        <w:keepLines w:val="false"/>
-        <w:pageBreakBefore w:val="false"/>
-        <w:widowControl w:val="false"/>
-        <w:pBdr/>
+        <w:pStyle w:val="LOnormal"/>
+        <w:keepNext w:val="false"/>
+        <w:keepLines w:val="false"/>
+        <w:pageBreakBefore w:val="false"/>
+        <w:widowControl w:val="false"/>
         <w:shd w:val="clear" w:fill="auto"/>
         <w:spacing w:lineRule="auto" w:line="276" w:before="0" w:after="0"/>
         <w:ind w:left="0" w:right="0" w:hanging="0"/>
@@ -6566,12 +6414,11 @@
     </w:p>
     <w:p>
       <w:pPr>
-        <w:pStyle w:val="Normal1"/>
-        <w:keepNext w:val="false"/>
-        <w:keepLines w:val="false"/>
-        <w:pageBreakBefore w:val="false"/>
-        <w:widowControl w:val="false"/>
-        <w:pBdr/>
+        <w:pStyle w:val="LOnormal"/>
+        <w:keepNext w:val="false"/>
+        <w:keepLines w:val="false"/>
+        <w:pageBreakBefore w:val="false"/>
+        <w:widowControl w:val="false"/>
         <w:shd w:val="clear" w:fill="auto"/>
         <w:spacing w:lineRule="auto" w:line="276" w:before="0" w:after="0"/>
         <w:ind w:left="0" w:right="0" w:hanging="0"/>
@@ -6585,12 +6432,11 @@
     </w:p>
     <w:p>
       <w:pPr>
-        <w:pStyle w:val="Normal1"/>
-        <w:keepNext w:val="false"/>
-        <w:keepLines w:val="false"/>
-        <w:pageBreakBefore w:val="false"/>
-        <w:widowControl w:val="false"/>
-        <w:pBdr/>
+        <w:pStyle w:val="LOnormal"/>
+        <w:keepNext w:val="false"/>
+        <w:keepLines w:val="false"/>
+        <w:pageBreakBefore w:val="false"/>
+        <w:widowControl w:val="false"/>
         <w:shd w:val="clear" w:fill="auto"/>
         <w:spacing w:lineRule="auto" w:line="276" w:before="0" w:after="0"/>
         <w:ind w:left="0" w:right="0" w:hanging="0"/>
@@ -6604,12 +6450,11 @@
     </w:p>
     <w:p>
       <w:pPr>
-        <w:pStyle w:val="Normal1"/>
-        <w:keepNext w:val="false"/>
-        <w:keepLines w:val="false"/>
-        <w:pageBreakBefore w:val="false"/>
-        <w:widowControl w:val="false"/>
-        <w:pBdr/>
+        <w:pStyle w:val="LOnormal"/>
+        <w:keepNext w:val="false"/>
+        <w:keepLines w:val="false"/>
+        <w:pageBreakBefore w:val="false"/>
+        <w:widowControl w:val="false"/>
         <w:shd w:val="clear" w:fill="auto"/>
         <w:spacing w:lineRule="auto" w:line="276" w:before="0" w:after="0"/>
         <w:ind w:left="0" w:right="0" w:hanging="0"/>
@@ -6623,12 +6468,11 @@
     </w:p>
     <w:p>
       <w:pPr>
-        <w:pStyle w:val="Normal1"/>
-        <w:keepNext w:val="false"/>
-        <w:keepLines w:val="false"/>
-        <w:pageBreakBefore w:val="false"/>
-        <w:widowControl w:val="false"/>
-        <w:pBdr/>
+        <w:pStyle w:val="LOnormal"/>
+        <w:keepNext w:val="false"/>
+        <w:keepLines w:val="false"/>
+        <w:pageBreakBefore w:val="false"/>
+        <w:widowControl w:val="false"/>
         <w:shd w:val="clear" w:fill="auto"/>
         <w:spacing w:lineRule="auto" w:line="276" w:before="0" w:after="0"/>
         <w:ind w:left="0" w:right="0" w:hanging="0"/>
@@ -6642,12 +6486,11 @@
     </w:p>
     <w:p>
       <w:pPr>
-        <w:pStyle w:val="Normal1"/>
-        <w:keepNext w:val="false"/>
-        <w:keepLines w:val="false"/>
-        <w:pageBreakBefore w:val="false"/>
-        <w:widowControl w:val="false"/>
-        <w:pBdr/>
+        <w:pStyle w:val="LOnormal"/>
+        <w:keepNext w:val="false"/>
+        <w:keepLines w:val="false"/>
+        <w:pageBreakBefore w:val="false"/>
+        <w:widowControl w:val="false"/>
         <w:shd w:val="clear" w:fill="auto"/>
         <w:spacing w:lineRule="auto" w:line="276" w:before="0" w:after="0"/>
         <w:ind w:left="0" w:right="0" w:hanging="0"/>
@@ -6661,12 +6504,11 @@
     </w:p>
     <w:p>
       <w:pPr>
-        <w:pStyle w:val="Normal1"/>
-        <w:keepNext w:val="false"/>
-        <w:keepLines w:val="false"/>
-        <w:pageBreakBefore w:val="false"/>
-        <w:widowControl w:val="false"/>
-        <w:pBdr/>
+        <w:pStyle w:val="LOnormal"/>
+        <w:keepNext w:val="false"/>
+        <w:keepLines w:val="false"/>
+        <w:pageBreakBefore w:val="false"/>
+        <w:widowControl w:val="false"/>
         <w:shd w:val="clear" w:fill="auto"/>
         <w:spacing w:lineRule="auto" w:line="276" w:before="0" w:after="0"/>
         <w:ind w:left="0" w:right="0" w:hanging="0"/>
@@ -6680,12 +6522,11 @@
     </w:p>
     <w:p>
       <w:pPr>
-        <w:pStyle w:val="Normal1"/>
-        <w:keepNext w:val="false"/>
-        <w:keepLines w:val="false"/>
-        <w:pageBreakBefore w:val="false"/>
-        <w:widowControl w:val="false"/>
-        <w:pBdr/>
+        <w:pStyle w:val="LOnormal"/>
+        <w:keepNext w:val="false"/>
+        <w:keepLines w:val="false"/>
+        <w:pageBreakBefore w:val="false"/>
+        <w:widowControl w:val="false"/>
         <w:shd w:val="clear" w:fill="auto"/>
         <w:spacing w:lineRule="auto" w:line="276" w:before="0" w:after="0"/>
         <w:ind w:left="0" w:right="0" w:hanging="0"/>
@@ -6699,12 +6540,11 @@
     </w:p>
     <w:p>
       <w:pPr>
-        <w:pStyle w:val="Normal1"/>
-        <w:keepNext w:val="false"/>
-        <w:keepLines w:val="false"/>
-        <w:pageBreakBefore w:val="false"/>
-        <w:widowControl w:val="false"/>
-        <w:pBdr/>
+        <w:pStyle w:val="LOnormal"/>
+        <w:keepNext w:val="false"/>
+        <w:keepLines w:val="false"/>
+        <w:pageBreakBefore w:val="false"/>
+        <w:widowControl w:val="false"/>
         <w:shd w:val="clear" w:fill="auto"/>
         <w:spacing w:lineRule="auto" w:line="276" w:before="0" w:after="0"/>
         <w:ind w:left="0" w:right="0" w:hanging="0"/>
@@ -6718,12 +6558,11 @@
     </w:p>
     <w:p>
       <w:pPr>
-        <w:pStyle w:val="Normal1"/>
-        <w:keepNext w:val="false"/>
-        <w:keepLines w:val="false"/>
-        <w:pageBreakBefore w:val="false"/>
-        <w:widowControl w:val="false"/>
-        <w:pBdr/>
+        <w:pStyle w:val="LOnormal"/>
+        <w:keepNext w:val="false"/>
+        <w:keepLines w:val="false"/>
+        <w:pageBreakBefore w:val="false"/>
+        <w:widowControl w:val="false"/>
         <w:shd w:val="clear" w:fill="auto"/>
         <w:spacing w:lineRule="auto" w:line="276" w:before="0" w:after="0"/>
         <w:ind w:left="0" w:right="0" w:hanging="0"/>
@@ -6737,12 +6576,11 @@
     </w:p>
     <w:p>
       <w:pPr>
-        <w:pStyle w:val="Normal1"/>
-        <w:keepNext w:val="false"/>
-        <w:keepLines w:val="false"/>
-        <w:pageBreakBefore w:val="false"/>
-        <w:widowControl w:val="false"/>
-        <w:pBdr/>
+        <w:pStyle w:val="LOnormal"/>
+        <w:keepNext w:val="false"/>
+        <w:keepLines w:val="false"/>
+        <w:pageBreakBefore w:val="false"/>
+        <w:widowControl w:val="false"/>
         <w:shd w:val="clear" w:fill="auto"/>
         <w:spacing w:lineRule="auto" w:line="276" w:before="0" w:after="0"/>
         <w:ind w:left="0" w:right="0" w:hanging="0"/>
@@ -6756,12 +6594,11 @@
     </w:p>
     <w:p>
       <w:pPr>
-        <w:pStyle w:val="Normal1"/>
-        <w:keepNext w:val="false"/>
-        <w:keepLines w:val="false"/>
-        <w:pageBreakBefore w:val="false"/>
-        <w:widowControl w:val="false"/>
-        <w:pBdr/>
+        <w:pStyle w:val="LOnormal"/>
+        <w:keepNext w:val="false"/>
+        <w:keepLines w:val="false"/>
+        <w:pageBreakBefore w:val="false"/>
+        <w:widowControl w:val="false"/>
         <w:shd w:val="clear" w:fill="auto"/>
         <w:spacing w:lineRule="auto" w:line="276" w:before="0" w:after="0"/>
         <w:ind w:left="0" w:right="0" w:hanging="0"/>
@@ -6775,12 +6612,11 @@
     </w:p>
     <w:p>
       <w:pPr>
-        <w:pStyle w:val="Normal1"/>
-        <w:keepNext w:val="false"/>
-        <w:keepLines w:val="false"/>
-        <w:pageBreakBefore w:val="false"/>
-        <w:widowControl w:val="false"/>
-        <w:pBdr/>
+        <w:pStyle w:val="LOnormal"/>
+        <w:keepNext w:val="false"/>
+        <w:keepLines w:val="false"/>
+        <w:pageBreakBefore w:val="false"/>
+        <w:widowControl w:val="false"/>
         <w:shd w:val="clear" w:fill="auto"/>
         <w:spacing w:lineRule="auto" w:line="276" w:before="0" w:after="0"/>
         <w:ind w:left="0" w:right="0" w:hanging="0"/>
@@ -6794,12 +6630,11 @@
     </w:p>
     <w:p>
       <w:pPr>
-        <w:pStyle w:val="Normal1"/>
-        <w:keepNext w:val="false"/>
-        <w:keepLines w:val="false"/>
-        <w:pageBreakBefore w:val="false"/>
-        <w:widowControl w:val="false"/>
-        <w:pBdr/>
+        <w:pStyle w:val="LOnormal"/>
+        <w:keepNext w:val="false"/>
+        <w:keepLines w:val="false"/>
+        <w:pageBreakBefore w:val="false"/>
+        <w:widowControl w:val="false"/>
         <w:shd w:val="clear" w:fill="auto"/>
         <w:spacing w:lineRule="auto" w:line="276" w:before="0" w:after="0"/>
         <w:ind w:left="0" w:right="0" w:hanging="0"/>
@@ -6813,12 +6648,11 @@
     </w:p>
     <w:p>
       <w:pPr>
-        <w:pStyle w:val="Normal1"/>
-        <w:keepNext w:val="false"/>
-        <w:keepLines w:val="false"/>
-        <w:pageBreakBefore w:val="false"/>
-        <w:widowControl w:val="false"/>
-        <w:pBdr/>
+        <w:pStyle w:val="LOnormal"/>
+        <w:keepNext w:val="false"/>
+        <w:keepLines w:val="false"/>
+        <w:pageBreakBefore w:val="false"/>
+        <w:widowControl w:val="false"/>
         <w:shd w:val="clear" w:fill="auto"/>
         <w:spacing w:lineRule="auto" w:line="276" w:before="0" w:after="0"/>
         <w:ind w:left="0" w:right="0" w:hanging="0"/>
@@ -6832,12 +6666,11 @@
     </w:p>
     <w:p>
       <w:pPr>
-        <w:pStyle w:val="Normal1"/>
-        <w:keepNext w:val="false"/>
-        <w:keepLines w:val="false"/>
-        <w:pageBreakBefore w:val="false"/>
-        <w:widowControl w:val="false"/>
-        <w:pBdr/>
+        <w:pStyle w:val="LOnormal"/>
+        <w:keepNext w:val="false"/>
+        <w:keepLines w:val="false"/>
+        <w:pageBreakBefore w:val="false"/>
+        <w:widowControl w:val="false"/>
         <w:shd w:val="clear" w:fill="auto"/>
         <w:spacing w:lineRule="auto" w:line="276" w:before="0" w:after="0"/>
         <w:ind w:left="0" w:right="0" w:hanging="0"/>
@@ -6851,12 +6684,11 @@
     </w:p>
     <w:p>
       <w:pPr>
-        <w:pStyle w:val="Normal1"/>
-        <w:keepNext w:val="false"/>
-        <w:keepLines w:val="false"/>
-        <w:pageBreakBefore w:val="false"/>
-        <w:widowControl w:val="false"/>
-        <w:pBdr/>
+        <w:pStyle w:val="LOnormal"/>
+        <w:keepNext w:val="false"/>
+        <w:keepLines w:val="false"/>
+        <w:pageBreakBefore w:val="false"/>
+        <w:widowControl w:val="false"/>
         <w:shd w:val="clear" w:fill="auto"/>
         <w:spacing w:lineRule="auto" w:line="276" w:before="0" w:after="0"/>
         <w:ind w:left="0" w:right="0" w:hanging="0"/>
@@ -6870,12 +6702,11 @@
     </w:p>
     <w:p>
       <w:pPr>
-        <w:pStyle w:val="Normal1"/>
-        <w:keepNext w:val="false"/>
-        <w:keepLines w:val="false"/>
-        <w:pageBreakBefore w:val="false"/>
-        <w:widowControl w:val="false"/>
-        <w:pBdr/>
+        <w:pStyle w:val="LOnormal"/>
+        <w:keepNext w:val="false"/>
+        <w:keepLines w:val="false"/>
+        <w:pageBreakBefore w:val="false"/>
+        <w:widowControl w:val="false"/>
         <w:shd w:val="clear" w:fill="auto"/>
         <w:spacing w:lineRule="auto" w:line="276" w:before="0" w:after="0"/>
         <w:ind w:left="0" w:right="0" w:hanging="0"/>
@@ -6889,12 +6720,11 @@
     </w:p>
     <w:p>
       <w:pPr>
-        <w:pStyle w:val="Normal1"/>
-        <w:keepNext w:val="false"/>
-        <w:keepLines w:val="false"/>
-        <w:pageBreakBefore w:val="false"/>
-        <w:widowControl w:val="false"/>
-        <w:pBdr/>
+        <w:pStyle w:val="LOnormal"/>
+        <w:keepNext w:val="false"/>
+        <w:keepLines w:val="false"/>
+        <w:pageBreakBefore w:val="false"/>
+        <w:widowControl w:val="false"/>
         <w:shd w:val="clear" w:fill="auto"/>
         <w:spacing w:lineRule="auto" w:line="276" w:before="0" w:after="0"/>
         <w:ind w:left="0" w:right="0" w:hanging="0"/>
@@ -6908,12 +6738,11 @@
     </w:p>
     <w:p>
       <w:pPr>
-        <w:pStyle w:val="Normal1"/>
-        <w:keepNext w:val="false"/>
-        <w:keepLines w:val="false"/>
-        <w:pageBreakBefore w:val="false"/>
-        <w:widowControl w:val="false"/>
-        <w:pBdr/>
+        <w:pStyle w:val="LOnormal"/>
+        <w:keepNext w:val="false"/>
+        <w:keepLines w:val="false"/>
+        <w:pageBreakBefore w:val="false"/>
+        <w:widowControl w:val="false"/>
         <w:shd w:val="clear" w:fill="auto"/>
         <w:spacing w:lineRule="auto" w:line="276" w:before="0" w:after="0"/>
         <w:ind w:left="0" w:right="0" w:hanging="0"/>
@@ -6927,12 +6756,11 @@
     </w:p>
     <w:p>
       <w:pPr>
-        <w:pStyle w:val="Normal1"/>
-        <w:keepNext w:val="false"/>
-        <w:keepLines w:val="false"/>
-        <w:pageBreakBefore w:val="false"/>
-        <w:widowControl w:val="false"/>
-        <w:pBdr/>
+        <w:pStyle w:val="LOnormal"/>
+        <w:keepNext w:val="false"/>
+        <w:keepLines w:val="false"/>
+        <w:pageBreakBefore w:val="false"/>
+        <w:widowControl w:val="false"/>
         <w:shd w:val="clear" w:fill="auto"/>
         <w:spacing w:lineRule="auto" w:line="276" w:before="0" w:after="0"/>
         <w:ind w:left="0" w:right="0" w:hanging="0"/>
@@ -6946,12 +6774,11 @@
     </w:p>
     <w:p>
       <w:pPr>
-        <w:pStyle w:val="Normal1"/>
-        <w:keepNext w:val="false"/>
-        <w:keepLines w:val="false"/>
-        <w:pageBreakBefore w:val="false"/>
-        <w:widowControl w:val="false"/>
-        <w:pBdr/>
+        <w:pStyle w:val="LOnormal"/>
+        <w:keepNext w:val="false"/>
+        <w:keepLines w:val="false"/>
+        <w:pageBreakBefore w:val="false"/>
+        <w:widowControl w:val="false"/>
         <w:shd w:val="clear" w:fill="auto"/>
         <w:spacing w:lineRule="auto" w:line="276" w:before="0" w:after="0"/>
         <w:ind w:left="0" w:right="0" w:hanging="0"/>
@@ -6965,12 +6792,11 @@
     </w:p>
     <w:p>
       <w:pPr>
-        <w:pStyle w:val="Normal1"/>
-        <w:keepNext w:val="false"/>
-        <w:keepLines w:val="false"/>
-        <w:pageBreakBefore w:val="false"/>
-        <w:widowControl w:val="false"/>
-        <w:pBdr/>
+        <w:pStyle w:val="LOnormal"/>
+        <w:keepNext w:val="false"/>
+        <w:keepLines w:val="false"/>
+        <w:pageBreakBefore w:val="false"/>
+        <w:widowControl w:val="false"/>
         <w:shd w:val="clear" w:fill="auto"/>
         <w:spacing w:lineRule="auto" w:line="276" w:before="0" w:after="0"/>
         <w:ind w:left="0" w:right="0" w:hanging="0"/>
@@ -6984,12 +6810,11 @@
     </w:p>
     <w:p>
       <w:pPr>
-        <w:pStyle w:val="Normal1"/>
-        <w:keepNext w:val="false"/>
-        <w:keepLines w:val="false"/>
-        <w:pageBreakBefore w:val="false"/>
-        <w:widowControl w:val="false"/>
-        <w:pBdr/>
+        <w:pStyle w:val="LOnormal"/>
+        <w:keepNext w:val="false"/>
+        <w:keepLines w:val="false"/>
+        <w:pageBreakBefore w:val="false"/>
+        <w:widowControl w:val="false"/>
         <w:shd w:val="clear" w:fill="auto"/>
         <w:spacing w:lineRule="auto" w:line="276" w:before="0" w:after="0"/>
         <w:ind w:left="0" w:right="0" w:hanging="0"/>
@@ -7003,12 +6828,11 @@
     </w:p>
     <w:p>
       <w:pPr>
-        <w:pStyle w:val="Normal1"/>
-        <w:keepNext w:val="false"/>
-        <w:keepLines w:val="false"/>
-        <w:pageBreakBefore w:val="false"/>
-        <w:widowControl w:val="false"/>
-        <w:pBdr/>
+        <w:pStyle w:val="LOnormal"/>
+        <w:keepNext w:val="false"/>
+        <w:keepLines w:val="false"/>
+        <w:pageBreakBefore w:val="false"/>
+        <w:widowControl w:val="false"/>
         <w:shd w:val="clear" w:fill="auto"/>
         <w:spacing w:lineRule="auto" w:line="276" w:before="0" w:after="0"/>
         <w:ind w:left="0" w:right="0" w:hanging="0"/>
@@ -7022,12 +6846,11 @@
     </w:p>
     <w:p>
       <w:pPr>
-        <w:pStyle w:val="Normal1"/>
-        <w:keepNext w:val="false"/>
-        <w:keepLines w:val="false"/>
-        <w:pageBreakBefore w:val="false"/>
-        <w:widowControl w:val="false"/>
-        <w:pBdr/>
+        <w:pStyle w:val="LOnormal"/>
+        <w:keepNext w:val="false"/>
+        <w:keepLines w:val="false"/>
+        <w:pageBreakBefore w:val="false"/>
+        <w:widowControl w:val="false"/>
         <w:shd w:val="clear" w:fill="auto"/>
         <w:spacing w:lineRule="auto" w:line="276" w:before="0" w:after="0"/>
         <w:ind w:left="0" w:right="0" w:hanging="0"/>
@@ -7041,12 +6864,11 @@
     </w:p>
     <w:p>
       <w:pPr>
-        <w:pStyle w:val="Normal1"/>
-        <w:keepNext w:val="false"/>
-        <w:keepLines w:val="false"/>
-        <w:pageBreakBefore w:val="false"/>
-        <w:widowControl w:val="false"/>
-        <w:pBdr/>
+        <w:pStyle w:val="LOnormal"/>
+        <w:keepNext w:val="false"/>
+        <w:keepLines w:val="false"/>
+        <w:pageBreakBefore w:val="false"/>
+        <w:widowControl w:val="false"/>
         <w:shd w:val="clear" w:fill="auto"/>
         <w:spacing w:lineRule="auto" w:line="276" w:before="0" w:after="0"/>
         <w:ind w:left="0" w:right="0" w:hanging="0"/>
@@ -7060,12 +6882,11 @@
     </w:p>
     <w:p>
       <w:pPr>
-        <w:pStyle w:val="Normal1"/>
-        <w:keepNext w:val="false"/>
-        <w:keepLines w:val="false"/>
-        <w:pageBreakBefore w:val="false"/>
-        <w:widowControl w:val="false"/>
-        <w:pBdr/>
+        <w:pStyle w:val="LOnormal"/>
+        <w:keepNext w:val="false"/>
+        <w:keepLines w:val="false"/>
+        <w:pageBreakBefore w:val="false"/>
+        <w:widowControl w:val="false"/>
         <w:shd w:val="clear" w:fill="auto"/>
         <w:spacing w:lineRule="auto" w:line="276" w:before="0" w:after="0"/>
         <w:ind w:left="0" w:right="0" w:hanging="0"/>
@@ -7079,12 +6900,11 @@
     </w:p>
     <w:p>
       <w:pPr>
-        <w:pStyle w:val="Normal1"/>
-        <w:keepNext w:val="false"/>
-        <w:keepLines w:val="false"/>
-        <w:pageBreakBefore w:val="false"/>
-        <w:widowControl w:val="false"/>
-        <w:pBdr/>
+        <w:pStyle w:val="LOnormal"/>
+        <w:keepNext w:val="false"/>
+        <w:keepLines w:val="false"/>
+        <w:pageBreakBefore w:val="false"/>
+        <w:widowControl w:val="false"/>
         <w:shd w:val="clear" w:fill="auto"/>
         <w:spacing w:lineRule="auto" w:line="276" w:before="0" w:after="0"/>
         <w:ind w:left="0" w:right="0" w:hanging="0"/>
@@ -7098,12 +6918,11 @@
     </w:p>
     <w:p>
       <w:pPr>
-        <w:pStyle w:val="Normal1"/>
-        <w:keepNext w:val="false"/>
-        <w:keepLines w:val="false"/>
-        <w:pageBreakBefore w:val="false"/>
-        <w:widowControl w:val="false"/>
-        <w:pBdr/>
+        <w:pStyle w:val="LOnormal"/>
+        <w:keepNext w:val="false"/>
+        <w:keepLines w:val="false"/>
+        <w:pageBreakBefore w:val="false"/>
+        <w:widowControl w:val="false"/>
         <w:shd w:val="clear" w:fill="auto"/>
         <w:spacing w:lineRule="auto" w:line="276" w:before="0" w:after="0"/>
         <w:ind w:left="0" w:right="0" w:hanging="0"/>
@@ -7116,12 +6935,11 @@
     </w:p>
     <w:p>
       <w:pPr>
-        <w:pStyle w:val="Normal1"/>
-        <w:keepNext w:val="false"/>
-        <w:keepLines w:val="false"/>
-        <w:pageBreakBefore w:val="false"/>
-        <w:widowControl w:val="false"/>
-        <w:pBdr/>
+        <w:pStyle w:val="LOnormal"/>
+        <w:keepNext w:val="false"/>
+        <w:keepLines w:val="false"/>
+        <w:pageBreakBefore w:val="false"/>
+        <w:widowControl w:val="false"/>
         <w:shd w:val="clear" w:fill="auto"/>
         <w:spacing w:lineRule="auto" w:line="276" w:before="0" w:after="0"/>
         <w:ind w:left="0" w:right="0" w:hanging="0"/>
@@ -7140,12 +6958,11 @@
     </w:p>
     <w:p>
       <w:pPr>
-        <w:pStyle w:val="Normal1"/>
-        <w:keepNext w:val="false"/>
-        <w:keepLines w:val="false"/>
-        <w:pageBreakBefore w:val="false"/>
-        <w:widowControl w:val="false"/>
-        <w:pBdr/>
+        <w:pStyle w:val="LOnormal"/>
+        <w:keepNext w:val="false"/>
+        <w:keepLines w:val="false"/>
+        <w:pageBreakBefore w:val="false"/>
+        <w:widowControl w:val="false"/>
         <w:shd w:val="clear" w:fill="auto"/>
         <w:spacing w:lineRule="auto" w:line="276" w:before="0" w:after="0"/>
         <w:ind w:left="0" w:right="0" w:hanging="0"/>
@@ -7158,12 +6975,11 @@
     </w:p>
     <w:p>
       <w:pPr>
-        <w:pStyle w:val="Normal1"/>
-        <w:keepNext w:val="false"/>
-        <w:keepLines w:val="false"/>
-        <w:pageBreakBefore w:val="false"/>
-        <w:widowControl w:val="false"/>
-        <w:pBdr/>
+        <w:pStyle w:val="LOnormal"/>
+        <w:keepNext w:val="false"/>
+        <w:keepLines w:val="false"/>
+        <w:pageBreakBefore w:val="false"/>
+        <w:widowControl w:val="false"/>
         <w:shd w:val="clear" w:fill="auto"/>
         <w:spacing w:lineRule="auto" w:line="276" w:before="0" w:after="0"/>
         <w:ind w:left="0" w:right="0" w:hanging="0"/>
@@ -7177,12 +6993,11 @@
     </w:p>
     <w:p>
       <w:pPr>
-        <w:pStyle w:val="Normal1"/>
-        <w:keepNext w:val="false"/>
-        <w:keepLines w:val="false"/>
-        <w:pageBreakBefore w:val="false"/>
-        <w:widowControl w:val="false"/>
-        <w:pBdr/>
+        <w:pStyle w:val="LOnormal"/>
+        <w:keepNext w:val="false"/>
+        <w:keepLines w:val="false"/>
+        <w:pageBreakBefore w:val="false"/>
+        <w:widowControl w:val="false"/>
         <w:shd w:val="clear" w:fill="auto"/>
         <w:spacing w:lineRule="auto" w:line="276" w:before="0" w:after="0"/>
         <w:ind w:left="0" w:right="0" w:hanging="0"/>
@@ -7196,12 +7011,11 @@
     </w:p>
     <w:p>
       <w:pPr>
-        <w:pStyle w:val="Normal1"/>
-        <w:keepNext w:val="false"/>
-        <w:keepLines w:val="false"/>
-        <w:pageBreakBefore w:val="false"/>
-        <w:widowControl w:val="false"/>
-        <w:pBdr/>
+        <w:pStyle w:val="LOnormal"/>
+        <w:keepNext w:val="false"/>
+        <w:keepLines w:val="false"/>
+        <w:pageBreakBefore w:val="false"/>
+        <w:widowControl w:val="false"/>
         <w:shd w:val="clear" w:fill="auto"/>
         <w:spacing w:lineRule="auto" w:line="276" w:before="0" w:after="0"/>
         <w:ind w:left="0" w:right="0" w:hanging="0"/>
@@ -7215,12 +7029,11 @@
     </w:p>
     <w:p>
       <w:pPr>
-        <w:pStyle w:val="Normal1"/>
-        <w:keepNext w:val="false"/>
-        <w:keepLines w:val="false"/>
-        <w:pageBreakBefore w:val="false"/>
-        <w:widowControl w:val="false"/>
-        <w:pBdr/>
+        <w:pStyle w:val="LOnormal"/>
+        <w:keepNext w:val="false"/>
+        <w:keepLines w:val="false"/>
+        <w:pageBreakBefore w:val="false"/>
+        <w:widowControl w:val="false"/>
         <w:shd w:val="clear" w:fill="auto"/>
         <w:spacing w:lineRule="auto" w:line="276" w:before="0" w:after="0"/>
         <w:ind w:left="0" w:right="0" w:hanging="0"/>
@@ -7234,12 +7047,11 @@
     </w:p>
     <w:p>
       <w:pPr>
-        <w:pStyle w:val="Normal1"/>
-        <w:keepNext w:val="false"/>
-        <w:keepLines w:val="false"/>
-        <w:pageBreakBefore w:val="false"/>
-        <w:widowControl w:val="false"/>
-        <w:pBdr/>
+        <w:pStyle w:val="LOnormal"/>
+        <w:keepNext w:val="false"/>
+        <w:keepLines w:val="false"/>
+        <w:pageBreakBefore w:val="false"/>
+        <w:widowControl w:val="false"/>
         <w:shd w:val="clear" w:fill="auto"/>
         <w:spacing w:lineRule="auto" w:line="276" w:before="0" w:after="0"/>
         <w:ind w:left="0" w:right="0" w:hanging="0"/>
@@ -7253,12 +7065,11 @@
     </w:p>
     <w:p>
       <w:pPr>
-        <w:pStyle w:val="Normal1"/>
-        <w:keepNext w:val="false"/>
-        <w:keepLines w:val="false"/>
-        <w:pageBreakBefore w:val="false"/>
-        <w:widowControl w:val="false"/>
-        <w:pBdr/>
+        <w:pStyle w:val="LOnormal"/>
+        <w:keepNext w:val="false"/>
+        <w:keepLines w:val="false"/>
+        <w:pageBreakBefore w:val="false"/>
+        <w:widowControl w:val="false"/>
         <w:shd w:val="clear" w:fill="auto"/>
         <w:spacing w:lineRule="auto" w:line="276" w:before="0" w:after="0"/>
         <w:ind w:left="0" w:right="0" w:hanging="0"/>
@@ -7272,12 +7083,11 @@
     </w:p>
     <w:p>
       <w:pPr>
-        <w:pStyle w:val="Normal1"/>
-        <w:keepNext w:val="false"/>
-        <w:keepLines w:val="false"/>
-        <w:pageBreakBefore w:val="false"/>
-        <w:widowControl w:val="false"/>
-        <w:pBdr/>
+        <w:pStyle w:val="LOnormal"/>
+        <w:keepNext w:val="false"/>
+        <w:keepLines w:val="false"/>
+        <w:pageBreakBefore w:val="false"/>
+        <w:widowControl w:val="false"/>
         <w:shd w:val="clear" w:fill="auto"/>
         <w:spacing w:lineRule="auto" w:line="276" w:before="0" w:after="0"/>
         <w:ind w:left="0" w:right="0" w:hanging="0"/>
@@ -7291,12 +7101,11 @@
     </w:p>
     <w:p>
       <w:pPr>
-        <w:pStyle w:val="Normal1"/>
-        <w:keepNext w:val="false"/>
-        <w:keepLines w:val="false"/>
-        <w:pageBreakBefore w:val="false"/>
-        <w:widowControl w:val="false"/>
-        <w:pBdr/>
+        <w:pStyle w:val="LOnormal"/>
+        <w:keepNext w:val="false"/>
+        <w:keepLines w:val="false"/>
+        <w:pageBreakBefore w:val="false"/>
+        <w:widowControl w:val="false"/>
         <w:shd w:val="clear" w:fill="auto"/>
         <w:spacing w:lineRule="auto" w:line="276" w:before="0" w:after="0"/>
         <w:ind w:left="0" w:right="0" w:hanging="0"/>
@@ -7310,12 +7119,11 @@
     </w:p>
     <w:p>
       <w:pPr>
-        <w:pStyle w:val="Normal1"/>
-        <w:keepNext w:val="false"/>
-        <w:keepLines w:val="false"/>
-        <w:pageBreakBefore w:val="false"/>
-        <w:widowControl w:val="false"/>
-        <w:pBdr/>
+        <w:pStyle w:val="LOnormal"/>
+        <w:keepNext w:val="false"/>
+        <w:keepLines w:val="false"/>
+        <w:pageBreakBefore w:val="false"/>
+        <w:widowControl w:val="false"/>
         <w:shd w:val="clear" w:fill="auto"/>
         <w:spacing w:lineRule="auto" w:line="276" w:before="0" w:after="0"/>
         <w:ind w:left="0" w:right="0" w:hanging="0"/>
@@ -7329,12 +7137,11 @@
     </w:p>
     <w:p>
       <w:pPr>
-        <w:pStyle w:val="Normal1"/>
-        <w:keepNext w:val="false"/>
-        <w:keepLines w:val="false"/>
-        <w:pageBreakBefore w:val="false"/>
-        <w:widowControl w:val="false"/>
-        <w:pBdr/>
+        <w:pStyle w:val="LOnormal"/>
+        <w:keepNext w:val="false"/>
+        <w:keepLines w:val="false"/>
+        <w:pageBreakBefore w:val="false"/>
+        <w:widowControl w:val="false"/>
         <w:shd w:val="clear" w:fill="auto"/>
         <w:spacing w:lineRule="auto" w:line="276" w:before="0" w:after="0"/>
         <w:ind w:left="0" w:right="0" w:hanging="0"/>
@@ -7348,12 +7155,11 @@
     </w:p>
     <w:p>
       <w:pPr>
-        <w:pStyle w:val="Normal1"/>
-        <w:keepNext w:val="false"/>
-        <w:keepLines w:val="false"/>
-        <w:pageBreakBefore w:val="false"/>
-        <w:widowControl w:val="false"/>
-        <w:pBdr/>
+        <w:pStyle w:val="LOnormal"/>
+        <w:keepNext w:val="false"/>
+        <w:keepLines w:val="false"/>
+        <w:pageBreakBefore w:val="false"/>
+        <w:widowControl w:val="false"/>
         <w:shd w:val="clear" w:fill="auto"/>
         <w:spacing w:lineRule="auto" w:line="276" w:before="0" w:after="0"/>
         <w:ind w:left="0" w:right="0" w:hanging="0"/>
@@ -7367,12 +7173,11 @@
     </w:p>
     <w:p>
       <w:pPr>
-        <w:pStyle w:val="Normal1"/>
-        <w:keepNext w:val="false"/>
-        <w:keepLines w:val="false"/>
-        <w:pageBreakBefore w:val="false"/>
-        <w:widowControl w:val="false"/>
-        <w:pBdr/>
+        <w:pStyle w:val="LOnormal"/>
+        <w:keepNext w:val="false"/>
+        <w:keepLines w:val="false"/>
+        <w:pageBreakBefore w:val="false"/>
+        <w:widowControl w:val="false"/>
         <w:shd w:val="clear" w:fill="auto"/>
         <w:spacing w:lineRule="auto" w:line="276" w:before="0" w:after="0"/>
         <w:ind w:left="0" w:right="0" w:hanging="0"/>
@@ -7386,12 +7191,11 @@
     </w:p>
     <w:p>
       <w:pPr>
-        <w:pStyle w:val="Normal1"/>
-        <w:keepNext w:val="false"/>
-        <w:keepLines w:val="false"/>
-        <w:pageBreakBefore w:val="false"/>
-        <w:widowControl w:val="false"/>
-        <w:pBdr/>
+        <w:pStyle w:val="LOnormal"/>
+        <w:keepNext w:val="false"/>
+        <w:keepLines w:val="false"/>
+        <w:pageBreakBefore w:val="false"/>
+        <w:widowControl w:val="false"/>
         <w:shd w:val="clear" w:fill="auto"/>
         <w:spacing w:lineRule="auto" w:line="276" w:before="0" w:after="0"/>
         <w:ind w:left="0" w:right="0" w:hanging="0"/>
@@ -7405,12 +7209,11 @@
     </w:p>
     <w:p>
       <w:pPr>
-        <w:pStyle w:val="Normal1"/>
-        <w:keepNext w:val="false"/>
-        <w:keepLines w:val="false"/>
-        <w:pageBreakBefore w:val="false"/>
-        <w:widowControl w:val="false"/>
-        <w:pBdr/>
+        <w:pStyle w:val="LOnormal"/>
+        <w:keepNext w:val="false"/>
+        <w:keepLines w:val="false"/>
+        <w:pageBreakBefore w:val="false"/>
+        <w:widowControl w:val="false"/>
         <w:shd w:val="clear" w:fill="auto"/>
         <w:spacing w:lineRule="auto" w:line="276" w:before="0" w:after="0"/>
         <w:ind w:left="0" w:right="0" w:hanging="0"/>
@@ -7424,12 +7227,11 @@
     </w:p>
     <w:p>
       <w:pPr>
-        <w:pStyle w:val="Normal1"/>
-        <w:keepNext w:val="false"/>
-        <w:keepLines w:val="false"/>
-        <w:pageBreakBefore w:val="false"/>
-        <w:widowControl w:val="false"/>
-        <w:pBdr/>
+        <w:pStyle w:val="LOnormal"/>
+        <w:keepNext w:val="false"/>
+        <w:keepLines w:val="false"/>
+        <w:pageBreakBefore w:val="false"/>
+        <w:widowControl w:val="false"/>
         <w:shd w:val="clear" w:fill="auto"/>
         <w:spacing w:lineRule="auto" w:line="276" w:before="0" w:after="0"/>
         <w:ind w:left="0" w:right="0" w:hanging="0"/>
@@ -7443,12 +7245,11 @@
     </w:p>
     <w:p>
       <w:pPr>
-        <w:pStyle w:val="Normal1"/>
-        <w:keepNext w:val="false"/>
-        <w:keepLines w:val="false"/>
-        <w:pageBreakBefore w:val="false"/>
-        <w:widowControl w:val="false"/>
-        <w:pBdr/>
+        <w:pStyle w:val="LOnormal"/>
+        <w:keepNext w:val="false"/>
+        <w:keepLines w:val="false"/>
+        <w:pageBreakBefore w:val="false"/>
+        <w:widowControl w:val="false"/>
         <w:shd w:val="clear" w:fill="auto"/>
         <w:spacing w:lineRule="auto" w:line="276" w:before="0" w:after="0"/>
         <w:ind w:left="0" w:right="0" w:hanging="0"/>
@@ -7462,12 +7263,11 @@
     </w:p>
     <w:p>
       <w:pPr>
-        <w:pStyle w:val="Normal1"/>
-        <w:keepNext w:val="false"/>
-        <w:keepLines w:val="false"/>
-        <w:pageBreakBefore w:val="false"/>
-        <w:widowControl w:val="false"/>
-        <w:pBdr/>
+        <w:pStyle w:val="LOnormal"/>
+        <w:keepNext w:val="false"/>
+        <w:keepLines w:val="false"/>
+        <w:pageBreakBefore w:val="false"/>
+        <w:widowControl w:val="false"/>
         <w:shd w:val="clear" w:fill="auto"/>
         <w:spacing w:lineRule="auto" w:line="276" w:before="0" w:after="0"/>
         <w:ind w:left="0" w:right="0" w:hanging="0"/>
@@ -7481,12 +7281,11 @@
     </w:p>
     <w:p>
       <w:pPr>
-        <w:pStyle w:val="Normal1"/>
-        <w:keepNext w:val="false"/>
-        <w:keepLines w:val="false"/>
-        <w:pageBreakBefore w:val="false"/>
-        <w:widowControl w:val="false"/>
-        <w:pBdr/>
+        <w:pStyle w:val="LOnormal"/>
+        <w:keepNext w:val="false"/>
+        <w:keepLines w:val="false"/>
+        <w:pageBreakBefore w:val="false"/>
+        <w:widowControl w:val="false"/>
         <w:shd w:val="clear" w:fill="auto"/>
         <w:spacing w:lineRule="auto" w:line="276" w:before="0" w:after="0"/>
         <w:ind w:left="0" w:right="0" w:hanging="0"/>
@@ -7500,12 +7299,11 @@
     </w:p>
     <w:p>
       <w:pPr>
-        <w:pStyle w:val="Normal1"/>
-        <w:keepNext w:val="false"/>
-        <w:keepLines w:val="false"/>
-        <w:pageBreakBefore w:val="false"/>
-        <w:widowControl w:val="false"/>
-        <w:pBdr/>
+        <w:pStyle w:val="LOnormal"/>
+        <w:keepNext w:val="false"/>
+        <w:keepLines w:val="false"/>
+        <w:pageBreakBefore w:val="false"/>
+        <w:widowControl w:val="false"/>
         <w:shd w:val="clear" w:fill="auto"/>
         <w:spacing w:lineRule="auto" w:line="276" w:before="0" w:after="0"/>
         <w:ind w:left="0" w:right="0" w:hanging="0"/>
@@ -7519,12 +7317,11 @@
     </w:p>
     <w:p>
       <w:pPr>
-        <w:pStyle w:val="Normal1"/>
-        <w:keepNext w:val="false"/>
-        <w:keepLines w:val="false"/>
-        <w:pageBreakBefore w:val="false"/>
-        <w:widowControl w:val="false"/>
-        <w:pBdr/>
+        <w:pStyle w:val="LOnormal"/>
+        <w:keepNext w:val="false"/>
+        <w:keepLines w:val="false"/>
+        <w:pageBreakBefore w:val="false"/>
+        <w:widowControl w:val="false"/>
         <w:shd w:val="clear" w:fill="auto"/>
         <w:spacing w:lineRule="auto" w:line="276" w:before="0" w:after="0"/>
         <w:ind w:left="0" w:right="0" w:hanging="0"/>
@@ -7538,12 +7335,11 @@
     </w:p>
     <w:p>
       <w:pPr>
-        <w:pStyle w:val="Normal1"/>
-        <w:keepNext w:val="false"/>
-        <w:keepLines w:val="false"/>
-        <w:pageBreakBefore w:val="false"/>
-        <w:widowControl w:val="false"/>
-        <w:pBdr/>
+        <w:pStyle w:val="LOnormal"/>
+        <w:keepNext w:val="false"/>
+        <w:keepLines w:val="false"/>
+        <w:pageBreakBefore w:val="false"/>
+        <w:widowControl w:val="false"/>
         <w:shd w:val="clear" w:fill="auto"/>
         <w:spacing w:lineRule="auto" w:line="240" w:before="0" w:after="0"/>
         <w:ind w:left="119" w:right="0" w:hanging="0"/>
@@ -7582,19 +7378,17 @@
           <w:sz w:val="22"/>
           <w:szCs w:val="22"/>
           <w:u w:val="none"/>
-          <w:shd w:fill="auto" w:val="clear"/>
-          <w:vertAlign w:val="baseline"/>
-        </w:rPr>
-      </w:r>
-    </w:p>
-    <w:p>
-      <w:pPr>
-        <w:pStyle w:val="Normal1"/>
-        <w:keepNext w:val="false"/>
-        <w:keepLines w:val="false"/>
-        <w:pageBreakBefore w:val="false"/>
-        <w:widowControl w:val="false"/>
-        <w:pBdr/>
+          <w:vertAlign w:val="baseline"/>
+        </w:rPr>
+      </w:r>
+    </w:p>
+    <w:p>
+      <w:pPr>
+        <w:pStyle w:val="LOnormal"/>
+        <w:keepNext w:val="false"/>
+        <w:keepLines w:val="false"/>
+        <w:pageBreakBefore w:val="false"/>
+        <w:widowControl w:val="false"/>
         <w:shd w:val="clear" w:fill="auto"/>
         <w:spacing w:lineRule="auto" w:line="240" w:before="0" w:after="0"/>
         <w:ind w:left="124" w:right="0" w:hanging="0"/>
@@ -7641,12 +7435,11 @@
     </w:p>
     <w:p>
       <w:pPr>
-        <w:pStyle w:val="Normal1"/>
-        <w:keepNext w:val="false"/>
-        <w:keepLines w:val="false"/>
-        <w:pageBreakBefore w:val="false"/>
-        <w:widowControl w:val="false"/>
-        <w:pBdr/>
+        <w:pStyle w:val="LOnormal"/>
+        <w:keepNext w:val="false"/>
+        <w:keepLines w:val="false"/>
+        <w:pageBreakBefore w:val="false"/>
+        <w:widowControl w:val="false"/>
         <w:shd w:val="clear" w:fill="auto"/>
         <w:spacing w:lineRule="auto" w:line="240" w:before="0" w:after="0"/>
         <w:ind w:left="2281" w:right="0" w:hanging="0"/>
@@ -7693,12 +7486,11 @@
     </w:p>
     <w:p>
       <w:pPr>
-        <w:pStyle w:val="Normal1"/>
-        <w:keepNext w:val="false"/>
-        <w:keepLines w:val="false"/>
-        <w:pageBreakBefore w:val="false"/>
-        <w:widowControl w:val="false"/>
-        <w:pBdr/>
+        <w:pStyle w:val="LOnormal"/>
+        <w:keepNext w:val="false"/>
+        <w:keepLines w:val="false"/>
+        <w:pageBreakBefore w:val="false"/>
+        <w:widowControl w:val="false"/>
         <w:shd w:val="clear" w:fill="auto"/>
         <w:spacing w:lineRule="auto" w:line="240" w:before="0" w:after="0"/>
         <w:ind w:left="2279" w:right="0" w:hanging="0"/>
@@ -7745,12 +7537,11 @@
     </w:p>
     <w:p>
       <w:pPr>
-        <w:pStyle w:val="Normal1"/>
-        <w:keepNext w:val="false"/>
-        <w:keepLines w:val="false"/>
-        <w:pageBreakBefore w:val="false"/>
-        <w:widowControl w:val="false"/>
-        <w:pBdr/>
+        <w:pStyle w:val="LOnormal"/>
+        <w:keepNext w:val="false"/>
+        <w:keepLines w:val="false"/>
+        <w:pageBreakBefore w:val="false"/>
+        <w:widowControl w:val="false"/>
         <w:shd w:val="clear" w:fill="auto"/>
         <w:spacing w:lineRule="auto" w:line="240" w:before="0" w:after="0"/>
         <w:ind w:left="2280" w:right="0" w:hanging="0"/>
@@ -7797,12 +7588,11 @@
     </w:p>
     <w:p>
       <w:pPr>
-        <w:pStyle w:val="Normal1"/>
-        <w:keepNext w:val="false"/>
-        <w:keepLines w:val="false"/>
-        <w:pageBreakBefore w:val="false"/>
-        <w:widowControl w:val="false"/>
-        <w:pBdr/>
+        <w:pStyle w:val="LOnormal"/>
+        <w:keepNext w:val="false"/>
+        <w:keepLines w:val="false"/>
+        <w:pageBreakBefore w:val="false"/>
+        <w:widowControl w:val="false"/>
         <w:shd w:val="clear" w:fill="auto"/>
         <w:spacing w:lineRule="auto" w:line="240" w:before="0" w:after="0"/>
         <w:ind w:left="1556" w:right="0" w:hanging="0"/>
@@ -7849,12 +7639,11 @@
     </w:p>
     <w:p>
       <w:pPr>
-        <w:pStyle w:val="Normal1"/>
-        <w:keepNext w:val="false"/>
-        <w:keepLines w:val="false"/>
-        <w:pageBreakBefore w:val="false"/>
-        <w:widowControl w:val="false"/>
-        <w:pBdr/>
+        <w:pStyle w:val="LOnormal"/>
+        <w:keepNext w:val="false"/>
+        <w:keepLines w:val="false"/>
+        <w:pageBreakBefore w:val="false"/>
+        <w:widowControl w:val="false"/>
         <w:shd w:val="clear" w:fill="auto"/>
         <w:spacing w:lineRule="auto" w:line="240" w:before="0" w:after="0"/>
         <w:ind w:left="124" w:right="0" w:hanging="0"/>
@@ -7901,12 +7690,11 @@
     </w:p>
     <w:p>
       <w:pPr>
-        <w:pStyle w:val="Normal1"/>
-        <w:keepNext w:val="false"/>
-        <w:keepLines w:val="false"/>
-        <w:pageBreakBefore w:val="false"/>
-        <w:widowControl w:val="false"/>
-        <w:pBdr/>
+        <w:pStyle w:val="LOnormal"/>
+        <w:keepNext w:val="false"/>
+        <w:keepLines w:val="false"/>
+        <w:pageBreakBefore w:val="false"/>
+        <w:widowControl w:val="false"/>
         <w:shd w:val="clear" w:fill="auto"/>
         <w:spacing w:lineRule="auto" w:line="228" w:before="0" w:after="0"/>
         <w:ind w:left="119" w:right="1114" w:hanging="0"/>
@@ -7953,12 +7741,11 @@
     </w:p>
     <w:p>
       <w:pPr>
-        <w:pStyle w:val="Normal1"/>
-        <w:keepNext w:val="false"/>
-        <w:keepLines w:val="false"/>
-        <w:pageBreakBefore w:val="false"/>
-        <w:widowControl w:val="false"/>
-        <w:pBdr/>
+        <w:pStyle w:val="LOnormal"/>
+        <w:keepNext w:val="false"/>
+        <w:keepLines w:val="false"/>
+        <w:pageBreakBefore w:val="false"/>
+        <w:widowControl w:val="false"/>
         <w:shd w:val="clear" w:fill="auto"/>
         <w:spacing w:lineRule="auto" w:line="240" w:before="4" w:after="0"/>
         <w:ind w:left="119" w:right="0" w:hanging="0"/>
@@ -8005,12 +7792,11 @@
     </w:p>
     <w:p>
       <w:pPr>
-        <w:pStyle w:val="Normal1"/>
-        <w:keepNext w:val="false"/>
-        <w:keepLines w:val="false"/>
-        <w:pageBreakBefore w:val="false"/>
-        <w:widowControl w:val="false"/>
-        <w:pBdr/>
+        <w:pStyle w:val="LOnormal"/>
+        <w:keepNext w:val="false"/>
+        <w:keepLines w:val="false"/>
+        <w:pageBreakBefore w:val="false"/>
+        <w:widowControl w:val="false"/>
         <w:shd w:val="clear" w:fill="auto"/>
         <w:spacing w:lineRule="auto" w:line="240" w:before="0" w:after="0"/>
         <w:ind w:left="140" w:right="0" w:hanging="0"/>
@@ -8057,12 +7843,11 @@
     </w:p>
     <w:p>
       <w:pPr>
-        <w:pStyle w:val="Normal1"/>
-        <w:keepNext w:val="false"/>
-        <w:keepLines w:val="false"/>
-        <w:pageBreakBefore w:val="false"/>
-        <w:widowControl w:val="false"/>
-        <w:pBdr/>
+        <w:pStyle w:val="LOnormal"/>
+        <w:keepNext w:val="false"/>
+        <w:keepLines w:val="false"/>
+        <w:pageBreakBefore w:val="false"/>
+        <w:widowControl w:val="false"/>
         <w:shd w:val="clear" w:fill="auto"/>
         <w:spacing w:lineRule="auto" w:line="240" w:before="0" w:after="0"/>
         <w:ind w:left="122" w:right="0" w:hanging="0"/>
@@ -8135,12 +7920,11 @@
     </w:p>
     <w:p>
       <w:pPr>
-        <w:pStyle w:val="Normal1"/>
-        <w:keepNext w:val="false"/>
-        <w:keepLines w:val="false"/>
-        <w:pageBreakBefore w:val="false"/>
-        <w:widowControl w:val="false"/>
-        <w:pBdr/>
+        <w:pStyle w:val="LOnormal"/>
+        <w:keepNext w:val="false"/>
+        <w:keepLines w:val="false"/>
+        <w:pageBreakBefore w:val="false"/>
+        <w:widowControl w:val="false"/>
         <w:shd w:val="clear" w:fill="auto"/>
         <w:spacing w:lineRule="auto" w:line="228" w:before="0" w:after="0"/>
         <w:ind w:left="121" w:right="1122" w:firstLine="3"/>
@@ -8187,12 +7971,11 @@
     </w:p>
     <w:p>
       <w:pPr>
-        <w:pStyle w:val="Normal1"/>
-        <w:keepNext w:val="false"/>
-        <w:keepLines w:val="false"/>
-        <w:pageBreakBefore w:val="false"/>
-        <w:widowControl w:val="false"/>
-        <w:pBdr/>
+        <w:pStyle w:val="LOnormal"/>
+        <w:keepNext w:val="false"/>
+        <w:keepLines w:val="false"/>
+        <w:pageBreakBefore w:val="false"/>
+        <w:widowControl w:val="false"/>
         <w:shd w:val="clear" w:fill="auto"/>
         <w:spacing w:lineRule="auto" w:line="240" w:before="5" w:after="0"/>
         <w:ind w:left="118" w:right="0" w:hanging="0"/>
@@ -8239,12 +8022,11 @@
     </w:p>
     <w:p>
       <w:pPr>
-        <w:pStyle w:val="Normal1"/>
-        <w:keepNext w:val="false"/>
-        <w:keepLines w:val="false"/>
-        <w:pageBreakBefore w:val="false"/>
-        <w:widowControl w:val="false"/>
-        <w:pBdr/>
+        <w:pStyle w:val="LOnormal"/>
+        <w:keepNext w:val="false"/>
+        <w:keepLines w:val="false"/>
+        <w:pageBreakBefore w:val="false"/>
+        <w:widowControl w:val="false"/>
         <w:shd w:val="clear" w:fill="auto"/>
         <w:spacing w:lineRule="auto" w:line="240" w:before="5" w:after="0"/>
         <w:ind w:left="118" w:right="0" w:hanging="0"/>
@@ -8262,12 +8044,11 @@
     </w:p>
     <w:p>
       <w:pPr>
-        <w:pStyle w:val="Normal1"/>
-        <w:keepNext w:val="false"/>
-        <w:keepLines w:val="false"/>
-        <w:pageBreakBefore w:val="false"/>
-        <w:widowControl w:val="false"/>
-        <w:pBdr/>
+        <w:pStyle w:val="LOnormal"/>
+        <w:keepNext w:val="false"/>
+        <w:keepLines w:val="false"/>
+        <w:pageBreakBefore w:val="false"/>
+        <w:widowControl w:val="false"/>
         <w:shd w:val="clear" w:fill="auto"/>
         <w:spacing w:lineRule="auto" w:line="240" w:before="5" w:after="0"/>
         <w:ind w:left="118" w:right="0" w:hanging="0"/>
@@ -8286,12 +8067,11 @@
     </w:p>
     <w:p>
       <w:pPr>
-        <w:pStyle w:val="Normal1"/>
-        <w:keepNext w:val="false"/>
-        <w:keepLines w:val="false"/>
-        <w:pageBreakBefore w:val="false"/>
-        <w:widowControl w:val="false"/>
-        <w:pBdr/>
+        <w:pStyle w:val="LOnormal"/>
+        <w:keepNext w:val="false"/>
+        <w:keepLines w:val="false"/>
+        <w:pageBreakBefore w:val="false"/>
+        <w:widowControl w:val="false"/>
         <w:shd w:val="clear" w:fill="auto"/>
         <w:spacing w:lineRule="auto" w:line="240" w:before="5" w:after="0"/>
         <w:ind w:left="118" w:right="0" w:hanging="0"/>
@@ -8311,12 +8091,11 @@
     </w:p>
     <w:p>
       <w:pPr>
-        <w:pStyle w:val="Normal1"/>
-        <w:keepNext w:val="false"/>
-        <w:keepLines w:val="false"/>
-        <w:pageBreakBefore w:val="false"/>
-        <w:widowControl w:val="false"/>
-        <w:pBdr/>
+        <w:pStyle w:val="LOnormal"/>
+        <w:keepNext w:val="false"/>
+        <w:keepLines w:val="false"/>
+        <w:pageBreakBefore w:val="false"/>
+        <w:widowControl w:val="false"/>
         <w:shd w:val="clear" w:fill="auto"/>
         <w:spacing w:lineRule="auto" w:line="240" w:before="5" w:after="0"/>
         <w:ind w:left="118" w:right="0" w:hanging="0"/>
@@ -8336,12 +8115,11 @@
     </w:p>
     <w:p>
       <w:pPr>
-        <w:pStyle w:val="Normal1"/>
-        <w:keepNext w:val="false"/>
-        <w:keepLines w:val="false"/>
-        <w:pageBreakBefore w:val="false"/>
-        <w:widowControl w:val="false"/>
-        <w:pBdr/>
+        <w:pStyle w:val="LOnormal"/>
+        <w:keepNext w:val="false"/>
+        <w:keepLines w:val="false"/>
+        <w:pageBreakBefore w:val="false"/>
+        <w:widowControl w:val="false"/>
         <w:shd w:val="clear" w:fill="auto"/>
         <w:spacing w:lineRule="auto" w:line="240" w:before="5" w:after="0"/>
         <w:ind w:left="118" w:right="0" w:hanging="0"/>
@@ -8361,12 +8139,11 @@
     </w:p>
     <w:p>
       <w:pPr>
-        <w:pStyle w:val="Normal1"/>
-        <w:keepNext w:val="false"/>
-        <w:keepLines w:val="false"/>
-        <w:pageBreakBefore w:val="false"/>
-        <w:widowControl w:val="false"/>
-        <w:pBdr/>
+        <w:pStyle w:val="LOnormal"/>
+        <w:keepNext w:val="false"/>
+        <w:keepLines w:val="false"/>
+        <w:pageBreakBefore w:val="false"/>
+        <w:widowControl w:val="false"/>
         <w:shd w:val="clear" w:fill="auto"/>
         <w:spacing w:lineRule="auto" w:line="240" w:before="0" w:after="0"/>
         <w:ind w:left="123" w:right="0" w:hanging="0"/>
@@ -8419,12 +8196,11 @@
     </w:p>
     <w:p>
       <w:pPr>
-        <w:pStyle w:val="Normal1"/>
-        <w:keepNext w:val="false"/>
-        <w:keepLines w:val="false"/>
-        <w:pageBreakBefore w:val="false"/>
-        <w:widowControl w:val="false"/>
-        <w:pBdr/>
+        <w:pStyle w:val="LOnormal"/>
+        <w:keepNext w:val="false"/>
+        <w:keepLines w:val="false"/>
+        <w:pageBreakBefore w:val="false"/>
+        <w:widowControl w:val="false"/>
         <w:shd w:val="clear" w:fill="auto"/>
         <w:spacing w:lineRule="auto" w:line="240" w:before="0" w:after="0"/>
         <w:ind w:left="123" w:right="0" w:hanging="0"/>
@@ -8441,12 +8217,11 @@
     </w:p>
     <w:p>
       <w:pPr>
-        <w:pStyle w:val="Normal1"/>
-        <w:keepNext w:val="false"/>
-        <w:keepLines w:val="false"/>
-        <w:pageBreakBefore w:val="false"/>
-        <w:widowControl w:val="false"/>
-        <w:pBdr/>
+        <w:pStyle w:val="LOnormal"/>
+        <w:keepNext w:val="false"/>
+        <w:keepLines w:val="false"/>
+        <w:pageBreakBefore w:val="false"/>
+        <w:widowControl w:val="false"/>
         <w:shd w:val="clear" w:fill="auto"/>
         <w:spacing w:lineRule="auto" w:line="240" w:before="0" w:after="0"/>
         <w:ind w:left="123" w:right="0" w:hanging="0"/>
@@ -8463,12 +8238,11 @@
     </w:p>
     <w:p>
       <w:pPr>
-        <w:pStyle w:val="Normal1"/>
-        <w:keepNext w:val="false"/>
-        <w:keepLines w:val="false"/>
-        <w:pageBreakBefore w:val="false"/>
-        <w:widowControl w:val="false"/>
-        <w:pBdr/>
+        <w:pStyle w:val="LOnormal"/>
+        <w:keepNext w:val="false"/>
+        <w:keepLines w:val="false"/>
+        <w:pageBreakBefore w:val="false"/>
+        <w:widowControl w:val="false"/>
         <w:shd w:val="clear" w:fill="auto"/>
         <w:spacing w:lineRule="auto" w:line="240" w:before="0" w:after="0"/>
         <w:ind w:left="123" w:right="0" w:hanging="0"/>
@@ -8485,12 +8259,11 @@
     </w:p>
     <w:p>
       <w:pPr>
-        <w:pStyle w:val="Normal1"/>
-        <w:keepNext w:val="false"/>
-        <w:keepLines w:val="false"/>
-        <w:pageBreakBefore w:val="false"/>
-        <w:widowControl w:val="false"/>
-        <w:pBdr/>
+        <w:pStyle w:val="LOnormal"/>
+        <w:keepNext w:val="false"/>
+        <w:keepLines w:val="false"/>
+        <w:pageBreakBefore w:val="false"/>
+        <w:widowControl w:val="false"/>
         <w:shd w:val="clear" w:fill="auto"/>
         <w:spacing w:lineRule="auto" w:line="240" w:before="0" w:after="0"/>
         <w:ind w:left="123" w:right="0" w:hanging="0"/>
@@ -8507,12 +8280,11 @@
     </w:p>
     <w:p>
       <w:pPr>
-        <w:pStyle w:val="Normal1"/>
-        <w:keepNext w:val="false"/>
-        <w:keepLines w:val="false"/>
-        <w:pageBreakBefore w:val="false"/>
-        <w:widowControl w:val="false"/>
-        <w:pBdr/>
+        <w:pStyle w:val="LOnormal"/>
+        <w:keepNext w:val="false"/>
+        <w:keepLines w:val="false"/>
+        <w:pageBreakBefore w:val="false"/>
+        <w:widowControl w:val="false"/>
         <w:shd w:val="clear" w:fill="auto"/>
         <w:spacing w:lineRule="auto" w:line="240" w:before="0" w:after="0"/>
         <w:ind w:left="123" w:right="0" w:hanging="0"/>
@@ -8529,7 +8301,7 @@
     </w:p>
     <w:p>
       <w:pPr>
-        <w:pStyle w:val="Normal1"/>
+        <w:pStyle w:val="LOnormal"/>
         <w:spacing w:lineRule="auto" w:line="240"/>
         <w:jc w:val="both"/>
         <w:rPr/>
@@ -8571,7 +8343,7 @@
           </w:tcPr>
           <w:p>
             <w:pPr>
-              <w:pStyle w:val="Normal1"/>
+              <w:pStyle w:val="LOnormal"/>
               <w:spacing w:lineRule="auto" w:line="240"/>
               <w:jc w:val="center"/>
               <w:rPr>
@@ -8588,7 +8360,7 @@
           </w:p>
           <w:p>
             <w:pPr>
-              <w:pStyle w:val="Normal1"/>
+              <w:pStyle w:val="LOnormal"/>
               <w:spacing w:lineRule="auto" w:line="240"/>
               <w:jc w:val="center"/>
               <w:rPr>
@@ -8605,7 +8377,7 @@
           </w:p>
           <w:p>
             <w:pPr>
-              <w:pStyle w:val="Normal1"/>
+              <w:pStyle w:val="LOnormal"/>
               <w:spacing w:lineRule="auto" w:line="240"/>
               <w:jc w:val="center"/>
               <w:rPr>
@@ -8686,7 +8458,7 @@
           </w:p>
           <w:p>
             <w:pPr>
-              <w:pStyle w:val="Normal1"/>
+              <w:pStyle w:val="LOnormal"/>
               <w:spacing w:lineRule="auto" w:line="240"/>
               <w:jc w:val="center"/>
               <w:rPr>
@@ -8797,7 +8569,7 @@
           </w:p>
           <w:p>
             <w:pPr>
-              <w:pStyle w:val="Normal1"/>
+              <w:pStyle w:val="LOnormal"/>
               <w:spacing w:lineRule="auto" w:line="240"/>
               <w:jc w:val="center"/>
               <w:rPr>
@@ -8836,7 +8608,7 @@
           </w:p>
           <w:p>
             <w:pPr>
-              <w:pStyle w:val="Normal1"/>
+              <w:pStyle w:val="LOnormal"/>
               <w:spacing w:lineRule="auto" w:line="240"/>
               <w:jc w:val="center"/>
               <w:rPr>
@@ -8853,7 +8625,7 @@
           </w:p>
           <w:p>
             <w:pPr>
-              <w:pStyle w:val="Normal1"/>
+              <w:pStyle w:val="LOnormal"/>
               <w:spacing w:lineRule="auto" w:line="240"/>
               <w:jc w:val="center"/>
               <w:rPr>
@@ -8870,7 +8642,7 @@
           </w:p>
           <w:p>
             <w:pPr>
-              <w:pStyle w:val="Normal1"/>
+              <w:pStyle w:val="LOnormal"/>
               <w:spacing w:lineRule="auto" w:line="240"/>
               <w:jc w:val="center"/>
               <w:rPr>
@@ -8887,7 +8659,7 @@
           </w:p>
           <w:p>
             <w:pPr>
-              <w:pStyle w:val="Normal1"/>
+              <w:pStyle w:val="LOnormal"/>
               <w:spacing w:lineRule="auto" w:line="240"/>
               <w:jc w:val="center"/>
               <w:rPr>
@@ -8904,7 +8676,7 @@
           </w:p>
           <w:p>
             <w:pPr>
-              <w:pStyle w:val="Normal1"/>
+              <w:pStyle w:val="LOnormal"/>
               <w:spacing w:lineRule="auto" w:line="240"/>
               <w:jc w:val="center"/>
               <w:rPr>
@@ -8921,7 +8693,7 @@
           </w:p>
           <w:p>
             <w:pPr>
-              <w:pStyle w:val="Normal1"/>
+              <w:pStyle w:val="LOnormal"/>
               <w:spacing w:lineRule="auto" w:line="240"/>
               <w:jc w:val="center"/>
               <w:rPr>
@@ -8960,7 +8732,7 @@
           </w:p>
           <w:p>
             <w:pPr>
-              <w:pStyle w:val="Normal1"/>
+              <w:pStyle w:val="LOnormal"/>
               <w:spacing w:lineRule="auto" w:line="240"/>
               <w:jc w:val="center"/>
               <w:rPr>
@@ -8977,7 +8749,7 @@
           </w:p>
           <w:p>
             <w:pPr>
-              <w:pStyle w:val="Normal1"/>
+              <w:pStyle w:val="LOnormal"/>
               <w:spacing w:lineRule="auto" w:line="240"/>
               <w:jc w:val="center"/>
               <w:rPr>
@@ -8995,7 +8767,7 @@
           </w:p>
           <w:p>
             <w:pPr>
-              <w:pStyle w:val="Normal1"/>
+              <w:pStyle w:val="LOnormal"/>
               <w:spacing w:lineRule="auto" w:line="240"/>
               <w:jc w:val="center"/>
               <w:rPr>
@@ -9034,7 +8806,7 @@
           </w:p>
           <w:p>
             <w:pPr>
-              <w:pStyle w:val="Normal1"/>
+              <w:pStyle w:val="LOnormal"/>
               <w:spacing w:lineRule="auto" w:line="240"/>
               <w:jc w:val="center"/>
               <w:rPr>
@@ -9073,7 +8845,7 @@
           </w:p>
           <w:p>
             <w:pPr>
-              <w:pStyle w:val="Normal1"/>
+              <w:pStyle w:val="LOnormal"/>
               <w:spacing w:lineRule="auto" w:line="240"/>
               <w:jc w:val="center"/>
               <w:rPr>
@@ -9090,7 +8862,7 @@
           </w:p>
           <w:p>
             <w:pPr>
-              <w:pStyle w:val="Normal1"/>
+              <w:pStyle w:val="LOnormal"/>
               <w:spacing w:lineRule="auto" w:line="240"/>
               <w:jc w:val="center"/>
               <w:rPr>
@@ -9107,7 +8879,7 @@
           </w:p>
           <w:p>
             <w:pPr>
-              <w:pStyle w:val="Normal1"/>
+              <w:pStyle w:val="LOnormal"/>
               <w:spacing w:lineRule="auto" w:line="240"/>
               <w:jc w:val="center"/>
               <w:rPr>
@@ -9124,7 +8896,7 @@
           </w:p>
           <w:p>
             <w:pPr>
-              <w:pStyle w:val="Normal1"/>
+              <w:pStyle w:val="LOnormal"/>
               <w:spacing w:lineRule="auto" w:line="240"/>
               <w:jc w:val="center"/>
               <w:rPr>
@@ -9141,7 +8913,7 @@
           </w:p>
           <w:p>
             <w:pPr>
-              <w:pStyle w:val="Normal1"/>
+              <w:pStyle w:val="LOnormal"/>
               <w:spacing w:lineRule="auto" w:line="240"/>
               <w:jc w:val="center"/>
               <w:rPr>
@@ -9158,7 +8930,7 @@
           </w:p>
           <w:p>
             <w:pPr>
-              <w:pStyle w:val="Normal1"/>
+              <w:pStyle w:val="LOnormal"/>
               <w:spacing w:lineRule="auto" w:line="240"/>
               <w:jc w:val="center"/>
               <w:rPr>
@@ -9175,7 +8947,7 @@
           </w:p>
           <w:p>
             <w:pPr>
-              <w:pStyle w:val="Normal1"/>
+              <w:pStyle w:val="LOnormal"/>
               <w:spacing w:lineRule="auto" w:line="240"/>
               <w:jc w:val="center"/>
               <w:rPr>
@@ -9192,7 +8964,7 @@
           </w:p>
           <w:p>
             <w:pPr>
-              <w:pStyle w:val="Normal1"/>
+              <w:pStyle w:val="LOnormal"/>
               <w:spacing w:lineRule="auto" w:line="240"/>
               <w:jc w:val="center"/>
               <w:rPr>
@@ -9213,7 +8985,7 @@
     </w:tbl>
     <w:p>
       <w:pPr>
-        <w:pStyle w:val="Normal1"/>
+        <w:pStyle w:val="LOnormal"/>
         <w:spacing w:lineRule="auto" w:line="240"/>
         <w:jc w:val="both"/>
         <w:rPr>
@@ -9243,7 +9015,6 @@
     <w:rPrDefault>
       <w:rPr>
         <w:rFonts w:ascii="Arial" w:hAnsi="Arial" w:eastAsia="Arial" w:cs="Arial"/>
-        <w:sz w:val="22"/>
         <w:szCs w:val="22"/>
         <w:lang w:val="en-US" w:eastAsia="zh-CN" w:bidi="hi-IN"/>
       </w:rPr>
@@ -9259,6 +9030,7 @@
     <w:qFormat/>
     <w:pPr>
       <w:widowControl/>
+      <w:suppressAutoHyphens w:val="true"/>
       <w:bidi w:val="0"/>
       <w:spacing w:lineRule="auto" w:line="276" w:before="0" w:after="0"/>
       <w:jc w:val="left"/>
@@ -9274,8 +9046,8 @@
   </w:style>
   <w:style w:type="paragraph" w:styleId="Heading1">
     <w:name w:val="Heading 1"/>
-    <w:basedOn w:val="Normal1"/>
-    <w:next w:val="Normal1"/>
+    <w:basedOn w:val="LOnormal"/>
+    <w:next w:val="LOnormal"/>
     <w:qFormat/>
     <w:pPr>
       <w:keepNext w:val="true"/>
@@ -9291,8 +9063,8 @@
   </w:style>
   <w:style w:type="paragraph" w:styleId="Heading2">
     <w:name w:val="Heading 2"/>
-    <w:basedOn w:val="Normal1"/>
-    <w:next w:val="Normal1"/>
+    <w:basedOn w:val="LOnormal"/>
+    <w:next w:val="LOnormal"/>
     <w:qFormat/>
     <w:pPr>
       <w:keepNext w:val="true"/>
@@ -9308,8 +9080,8 @@
   </w:style>
   <w:style w:type="paragraph" w:styleId="Heading3">
     <w:name w:val="Heading 3"/>
-    <w:basedOn w:val="Normal1"/>
-    <w:next w:val="Normal1"/>
+    <w:basedOn w:val="LOnormal"/>
+    <w:next w:val="LOnormal"/>
     <w:qFormat/>
     <w:pPr>
       <w:keepNext w:val="true"/>
@@ -9325,8 +9097,8 @@
   </w:style>
   <w:style w:type="paragraph" w:styleId="Heading4">
     <w:name w:val="Heading 4"/>
-    <w:basedOn w:val="Normal1"/>
-    <w:next w:val="Normal1"/>
+    <w:basedOn w:val="LOnormal"/>
+    <w:next w:val="LOnormal"/>
     <w:qFormat/>
     <w:pPr>
       <w:keepNext w:val="true"/>
@@ -9342,8 +9114,8 @@
   </w:style>
   <w:style w:type="paragraph" w:styleId="Heading5">
     <w:name w:val="Heading 5"/>
-    <w:basedOn w:val="Normal1"/>
-    <w:next w:val="Normal1"/>
+    <w:basedOn w:val="LOnormal"/>
+    <w:next w:val="LOnormal"/>
     <w:qFormat/>
     <w:pPr>
       <w:keepNext w:val="true"/>
@@ -9359,8 +9131,8 @@
   </w:style>
   <w:style w:type="paragraph" w:styleId="Heading6">
     <w:name w:val="Heading 6"/>
-    <w:basedOn w:val="Normal1"/>
-    <w:next w:val="Normal1"/>
+    <w:basedOn w:val="LOnormal"/>
+    <w:next w:val="LOnormal"/>
     <w:qFormat/>
     <w:pPr>
       <w:keepNext w:val="true"/>
@@ -9432,11 +9204,12 @@
       <w:rFonts w:cs="Lohit Devanagari"/>
     </w:rPr>
   </w:style>
-  <w:style w:type="paragraph" w:styleId="Normal1" w:default="1">
+  <w:style w:type="paragraph" w:styleId="LOnormal" w:default="1">
     <w:name w:val="LO-normal"/>
     <w:qFormat/>
     <w:pPr>
       <w:widowControl/>
+      <w:suppressAutoHyphens w:val="true"/>
       <w:bidi w:val="0"/>
       <w:spacing w:lineRule="auto" w:line="276" w:before="0" w:after="0"/>
       <w:jc w:val="left"/>
@@ -9452,8 +9225,8 @@
   </w:style>
   <w:style w:type="paragraph" w:styleId="Title">
     <w:name w:val="Title"/>
-    <w:basedOn w:val="Normal1"/>
-    <w:next w:val="Normal1"/>
+    <w:basedOn w:val="LOnormal"/>
+    <w:next w:val="LOnormal"/>
     <w:qFormat/>
     <w:pPr>
       <w:keepNext w:val="true"/>
@@ -9469,8 +9242,8 @@
   </w:style>
   <w:style w:type="paragraph" w:styleId="Subtitle">
     <w:name w:val="Subtitle"/>
-    <w:basedOn w:val="Normal1"/>
-    <w:next w:val="Normal1"/>
+    <w:basedOn w:val="LOnormal"/>
+    <w:next w:val="LOnormal"/>
     <w:qFormat/>
     <w:pPr>
       <w:keepNext w:val="true"/>

</xml_diff>